<commit_message>
Ponude dodane u troskovnik i poslane mailom
</commit_message>
<xml_diff>
--- a/Troskovnik_FERIT-PRO-STUDENT.docx
+++ b/Troskovnik_FERIT-PRO-STUDENT.docx
@@ -48,8 +48,21 @@
           <w:szCs w:val="32"/>
           <w:lang w:val="hr-HR"/>
         </w:rPr>
-        <w:t>„PRO-STUDENT“</w:t>
+        <w:t>„PRO-</w:t>
       </w:r>
+      <w:proofErr w:type="gramStart"/>
+      <w:r>
+        <w:rPr>
+          <w:rFonts w:asciiTheme="minorHAnsi" w:hAnsiTheme="minorHAnsi"/>
+          <w:b/>
+          <w:color w:val="2E74B5"/>
+          <w:sz w:val="32"/>
+          <w:szCs w:val="32"/>
+          <w:lang w:val="hr-HR"/>
+        </w:rPr>
+        <w:t>STUDENT“</w:t>
+      </w:r>
+      <w:proofErr w:type="gramEnd"/>
     </w:p>
     <w:p>
       <w:pPr>
@@ -345,14 +358,14 @@
             <w:pPr>
               <w:rPr>
                 <w:rFonts w:asciiTheme="minorHAnsi" w:hAnsiTheme="minorHAnsi"/>
-                <w:color w:val="000000"/>
-                <w:lang w:eastAsia="hr-HR"/>
-              </w:rPr>
-            </w:pPr>
-            <w:r>
-              <w:rPr>
-                <w:rFonts w:asciiTheme="minorHAnsi" w:hAnsiTheme="minorHAnsi"/>
-                <w:color w:val="000000"/>
+                <w:highlight w:val="yellow"/>
+                <w:lang w:eastAsia="hr-HR"/>
+              </w:rPr>
+            </w:pPr>
+            <w:r>
+              <w:rPr>
+                <w:rFonts w:asciiTheme="minorHAnsi" w:hAnsiTheme="minorHAnsi"/>
+                <w:highlight w:val="yellow"/>
                 <w:lang w:eastAsia="hr-HR"/>
               </w:rPr>
               <w:t>1.</w:t>
@@ -377,18 +390,28 @@
             <w:pPr>
               <w:rPr>
                 <w:rFonts w:asciiTheme="minorHAnsi" w:hAnsiTheme="minorHAnsi"/>
-                <w:color w:val="000000"/>
-                <w:lang w:eastAsia="hr-HR"/>
-              </w:rPr>
-            </w:pPr>
-            <w:r>
-              <w:rPr>
-                <w:rFonts w:asciiTheme="minorHAnsi" w:hAnsiTheme="minorHAnsi"/>
-                <w:color w:val="000000"/>
-                <w:lang w:eastAsia="hr-HR"/>
-              </w:rPr>
-              <w:t>DSLR – fotoaparat</w:t>
-            </w:r>
+                <w:highlight w:val="yellow"/>
+                <w:lang w:eastAsia="hr-HR"/>
+              </w:rPr>
+            </w:pPr>
+            <w:r>
+              <w:rPr>
+                <w:rFonts w:asciiTheme="minorHAnsi" w:hAnsiTheme="minorHAnsi"/>
+                <w:highlight w:val="yellow"/>
+                <w:lang w:eastAsia="hr-HR"/>
+              </w:rPr>
+              <w:t xml:space="preserve">DSLR – </w:t>
+            </w:r>
+            <w:proofErr w:type="spellStart"/>
+            <w:r>
+              <w:rPr>
+                <w:rFonts w:asciiTheme="minorHAnsi" w:hAnsiTheme="minorHAnsi"/>
+                <w:highlight w:val="yellow"/>
+                <w:lang w:eastAsia="hr-HR"/>
+              </w:rPr>
+              <w:t>fotoaparat</w:t>
+            </w:r>
+            <w:proofErr w:type="spellEnd"/>
           </w:p>
         </w:tc>
         <w:tc>
@@ -411,39 +434,52 @@
                 <w:rFonts w:asciiTheme="minorHAnsi" w:hAnsiTheme="minorHAnsi"/>
                 <w:sz w:val="20"/>
                 <w:szCs w:val="20"/>
-                <w:lang w:eastAsia="hr-HR"/>
-              </w:rPr>
-            </w:pPr>
-          </w:p>
-        </w:tc>
-        <w:tc>
-          <w:tcPr>
-            <w:tcW w:w="1660" w:type="dxa"/>
-            <w:tcBorders>
-              <w:top w:val="single" w:sz="4" w:space="0" w:color="000000"/>
-              <w:left w:val="single" w:sz="4" w:space="0" w:color="000000"/>
-              <w:bottom w:val="single" w:sz="4" w:space="0" w:color="000000"/>
-              <w:right w:val="single" w:sz="4" w:space="0" w:color="000000"/>
-            </w:tcBorders>
-            <w:shd w:val="clear" w:color="A6A6A6" w:fill="A6A6A6"/>
-            <w:noWrap/>
-            <w:vAlign w:val="bottom"/>
-            <w:hideMark/>
-          </w:tcPr>
-          <w:p>
-            <w:pPr>
+                <w:highlight w:val="yellow"/>
+                <w:lang w:eastAsia="hr-HR"/>
+              </w:rPr>
+            </w:pPr>
+            <w:r>
               <w:rPr>
                 <w:rFonts w:asciiTheme="minorHAnsi" w:hAnsiTheme="minorHAnsi"/>
                 <w:sz w:val="20"/>
                 <w:szCs w:val="20"/>
-                <w:lang w:eastAsia="hr-HR"/>
-              </w:rPr>
-            </w:pPr>
-            <w:r>
+                <w:highlight w:val="yellow"/>
+                <w:lang w:eastAsia="hr-HR"/>
+              </w:rPr>
+              <w:t>1</w:t>
+            </w:r>
+          </w:p>
+        </w:tc>
+        <w:tc>
+          <w:tcPr>
+            <w:tcW w:w="1660" w:type="dxa"/>
+            <w:tcBorders>
+              <w:top w:val="single" w:sz="4" w:space="0" w:color="000000"/>
+              <w:left w:val="single" w:sz="4" w:space="0" w:color="000000"/>
+              <w:bottom w:val="single" w:sz="4" w:space="0" w:color="000000"/>
+              <w:right w:val="single" w:sz="4" w:space="0" w:color="000000"/>
+            </w:tcBorders>
+            <w:shd w:val="clear" w:color="A6A6A6" w:fill="A6A6A6"/>
+            <w:noWrap/>
+            <w:vAlign w:val="bottom"/>
+            <w:hideMark/>
+          </w:tcPr>
+          <w:p>
+            <w:pPr>
               <w:rPr>
                 <w:rFonts w:asciiTheme="minorHAnsi" w:hAnsiTheme="minorHAnsi"/>
                 <w:sz w:val="20"/>
                 <w:szCs w:val="20"/>
+                <w:highlight w:val="yellow"/>
+                <w:lang w:eastAsia="hr-HR"/>
+              </w:rPr>
+            </w:pPr>
+            <w:r>
+              <w:rPr>
+                <w:rFonts w:asciiTheme="minorHAnsi" w:hAnsiTheme="minorHAnsi"/>
+                <w:sz w:val="20"/>
+                <w:szCs w:val="20"/>
+                <w:highlight w:val="yellow"/>
                 <w:lang w:eastAsia="hr-HR"/>
               </w:rPr>
               <w:t>350</w:t>
@@ -471,7 +507,7 @@
                 <w:rFonts w:asciiTheme="minorHAnsi" w:hAnsiTheme="minorHAnsi"/>
                 <w:b/>
                 <w:bCs/>
-                <w:color w:val="000000"/>
+                <w:highlight w:val="yellow"/>
                 <w:lang w:eastAsia="hr-HR"/>
               </w:rPr>
             </w:pPr>
@@ -480,7 +516,7 @@
                 <w:rFonts w:asciiTheme="minorHAnsi" w:hAnsiTheme="minorHAnsi"/>
                 <w:b/>
                 <w:bCs/>
-                <w:color w:val="000000"/>
+                <w:highlight w:val="yellow"/>
                 <w:lang w:eastAsia="hr-HR"/>
               </w:rPr>
               <w:t>350</w:t>
@@ -510,14 +546,14 @@
             <w:pPr>
               <w:rPr>
                 <w:rFonts w:asciiTheme="minorHAnsi" w:hAnsiTheme="minorHAnsi"/>
-                <w:color w:val="000000"/>
-                <w:lang w:eastAsia="hr-HR"/>
-              </w:rPr>
-            </w:pPr>
-            <w:r>
-              <w:rPr>
-                <w:rFonts w:asciiTheme="minorHAnsi" w:hAnsiTheme="minorHAnsi"/>
-                <w:color w:val="000000"/>
+                <w:highlight w:val="yellow"/>
+                <w:lang w:eastAsia="hr-HR"/>
+              </w:rPr>
+            </w:pPr>
+            <w:r>
+              <w:rPr>
+                <w:rFonts w:asciiTheme="minorHAnsi" w:hAnsiTheme="minorHAnsi"/>
+                <w:highlight w:val="yellow"/>
                 <w:lang w:eastAsia="hr-HR"/>
               </w:rPr>
               <w:t>2.</w:t>
@@ -542,14 +578,14 @@
             <w:pPr>
               <w:rPr>
                 <w:rFonts w:asciiTheme="minorHAnsi" w:hAnsiTheme="minorHAnsi"/>
-                <w:color w:val="000000"/>
-                <w:lang w:eastAsia="hr-HR"/>
-              </w:rPr>
-            </w:pPr>
-            <w:r>
-              <w:rPr>
-                <w:rFonts w:asciiTheme="minorHAnsi" w:hAnsiTheme="minorHAnsi"/>
-                <w:color w:val="000000"/>
+                <w:highlight w:val="yellow"/>
+                <w:lang w:eastAsia="hr-HR"/>
+              </w:rPr>
+            </w:pPr>
+            <w:r>
+              <w:rPr>
+                <w:rFonts w:asciiTheme="minorHAnsi" w:hAnsiTheme="minorHAnsi"/>
+                <w:highlight w:val="yellow"/>
                 <w:lang w:eastAsia="hr-HR"/>
               </w:rPr>
               <w:t>Tablet</w:t>
@@ -576,39 +612,52 @@
                 <w:rFonts w:asciiTheme="minorHAnsi" w:hAnsiTheme="minorHAnsi"/>
                 <w:sz w:val="20"/>
                 <w:szCs w:val="20"/>
-                <w:lang w:eastAsia="hr-HR"/>
-              </w:rPr>
-            </w:pPr>
-          </w:p>
-        </w:tc>
-        <w:tc>
-          <w:tcPr>
-            <w:tcW w:w="1660" w:type="dxa"/>
-            <w:tcBorders>
-              <w:top w:val="single" w:sz="4" w:space="0" w:color="000000"/>
-              <w:left w:val="single" w:sz="4" w:space="0" w:color="000000"/>
-              <w:bottom w:val="single" w:sz="4" w:space="0" w:color="000000"/>
-              <w:right w:val="single" w:sz="4" w:space="0" w:color="000000"/>
-            </w:tcBorders>
-            <w:shd w:val="clear" w:color="D9D9D9" w:fill="D9D9D9"/>
-            <w:noWrap/>
-            <w:vAlign w:val="bottom"/>
-            <w:hideMark/>
-          </w:tcPr>
-          <w:p>
-            <w:pPr>
+                <w:highlight w:val="yellow"/>
+                <w:lang w:eastAsia="hr-HR"/>
+              </w:rPr>
+            </w:pPr>
+            <w:r>
               <w:rPr>
                 <w:rFonts w:asciiTheme="minorHAnsi" w:hAnsiTheme="minorHAnsi"/>
                 <w:sz w:val="20"/>
                 <w:szCs w:val="20"/>
-                <w:lang w:eastAsia="hr-HR"/>
-              </w:rPr>
-            </w:pPr>
-            <w:r>
+                <w:highlight w:val="yellow"/>
+                <w:lang w:eastAsia="hr-HR"/>
+              </w:rPr>
+              <w:t>1</w:t>
+            </w:r>
+          </w:p>
+        </w:tc>
+        <w:tc>
+          <w:tcPr>
+            <w:tcW w:w="1660" w:type="dxa"/>
+            <w:tcBorders>
+              <w:top w:val="single" w:sz="4" w:space="0" w:color="000000"/>
+              <w:left w:val="single" w:sz="4" w:space="0" w:color="000000"/>
+              <w:bottom w:val="single" w:sz="4" w:space="0" w:color="000000"/>
+              <w:right w:val="single" w:sz="4" w:space="0" w:color="000000"/>
+            </w:tcBorders>
+            <w:shd w:val="clear" w:color="D9D9D9" w:fill="D9D9D9"/>
+            <w:noWrap/>
+            <w:vAlign w:val="bottom"/>
+            <w:hideMark/>
+          </w:tcPr>
+          <w:p>
+            <w:pPr>
               <w:rPr>
                 <w:rFonts w:asciiTheme="minorHAnsi" w:hAnsiTheme="minorHAnsi"/>
                 <w:sz w:val="20"/>
                 <w:szCs w:val="20"/>
+                <w:highlight w:val="yellow"/>
+                <w:lang w:eastAsia="hr-HR"/>
+              </w:rPr>
+            </w:pPr>
+            <w:r>
+              <w:rPr>
+                <w:rFonts w:asciiTheme="minorHAnsi" w:hAnsiTheme="minorHAnsi"/>
+                <w:sz w:val="20"/>
+                <w:szCs w:val="20"/>
+                <w:highlight w:val="yellow"/>
                 <w:lang w:eastAsia="hr-HR"/>
               </w:rPr>
               <w:t>200</w:t>
@@ -636,7 +685,7 @@
                 <w:rFonts w:asciiTheme="minorHAnsi" w:hAnsiTheme="minorHAnsi"/>
                 <w:b/>
                 <w:bCs/>
-                <w:color w:val="000000"/>
+                <w:highlight w:val="yellow"/>
                 <w:lang w:eastAsia="hr-HR"/>
               </w:rPr>
             </w:pPr>
@@ -645,7 +694,7 @@
                 <w:rFonts w:asciiTheme="minorHAnsi" w:hAnsiTheme="minorHAnsi"/>
                 <w:b/>
                 <w:bCs/>
-                <w:color w:val="000000"/>
+                <w:highlight w:val="yellow"/>
                 <w:lang w:eastAsia="hr-HR"/>
               </w:rPr>
               <w:t>200</w:t>
@@ -675,14 +724,14 @@
             <w:pPr>
               <w:rPr>
                 <w:rFonts w:asciiTheme="minorHAnsi" w:hAnsiTheme="minorHAnsi"/>
-                <w:color w:val="000000"/>
-                <w:lang w:eastAsia="hr-HR"/>
-              </w:rPr>
-            </w:pPr>
-            <w:r>
-              <w:rPr>
-                <w:rFonts w:asciiTheme="minorHAnsi" w:hAnsiTheme="minorHAnsi"/>
-                <w:color w:val="000000"/>
+                <w:highlight w:val="yellow"/>
+                <w:lang w:eastAsia="hr-HR"/>
+              </w:rPr>
+            </w:pPr>
+            <w:r>
+              <w:rPr>
+                <w:rFonts w:asciiTheme="minorHAnsi" w:hAnsiTheme="minorHAnsi"/>
+                <w:highlight w:val="yellow"/>
                 <w:lang w:eastAsia="hr-HR"/>
               </w:rPr>
               <w:t>3.</w:t>
@@ -707,14 +756,14 @@
             <w:pPr>
               <w:rPr>
                 <w:rFonts w:asciiTheme="minorHAnsi" w:hAnsiTheme="minorHAnsi"/>
-                <w:color w:val="000000"/>
-                <w:lang w:eastAsia="hr-HR"/>
-              </w:rPr>
-            </w:pPr>
-            <w:r>
-              <w:rPr>
-                <w:rFonts w:asciiTheme="minorHAnsi" w:hAnsiTheme="minorHAnsi"/>
-                <w:color w:val="000000"/>
+                <w:highlight w:val="yellow"/>
+                <w:lang w:eastAsia="hr-HR"/>
+              </w:rPr>
+            </w:pPr>
+            <w:r>
+              <w:rPr>
+                <w:rFonts w:asciiTheme="minorHAnsi" w:hAnsiTheme="minorHAnsi"/>
+                <w:highlight w:val="yellow"/>
                 <w:lang w:eastAsia="hr-HR"/>
               </w:rPr>
               <w:t>Printer</w:t>
@@ -741,39 +790,52 @@
                 <w:rFonts w:asciiTheme="minorHAnsi" w:hAnsiTheme="minorHAnsi"/>
                 <w:sz w:val="20"/>
                 <w:szCs w:val="20"/>
-                <w:lang w:eastAsia="hr-HR"/>
-              </w:rPr>
-            </w:pPr>
-          </w:p>
-        </w:tc>
-        <w:tc>
-          <w:tcPr>
-            <w:tcW w:w="1660" w:type="dxa"/>
-            <w:tcBorders>
-              <w:top w:val="single" w:sz="4" w:space="0" w:color="000000"/>
-              <w:left w:val="single" w:sz="4" w:space="0" w:color="000000"/>
-              <w:bottom w:val="single" w:sz="4" w:space="0" w:color="000000"/>
-              <w:right w:val="single" w:sz="4" w:space="0" w:color="000000"/>
-            </w:tcBorders>
-            <w:shd w:val="clear" w:color="A6A6A6" w:fill="A6A6A6"/>
-            <w:noWrap/>
-            <w:vAlign w:val="bottom"/>
-            <w:hideMark/>
-          </w:tcPr>
-          <w:p>
-            <w:pPr>
+                <w:highlight w:val="yellow"/>
+                <w:lang w:eastAsia="hr-HR"/>
+              </w:rPr>
+            </w:pPr>
+            <w:r>
               <w:rPr>
                 <w:rFonts w:asciiTheme="minorHAnsi" w:hAnsiTheme="minorHAnsi"/>
                 <w:sz w:val="20"/>
                 <w:szCs w:val="20"/>
-                <w:lang w:eastAsia="hr-HR"/>
-              </w:rPr>
-            </w:pPr>
-            <w:r>
+                <w:highlight w:val="yellow"/>
+                <w:lang w:eastAsia="hr-HR"/>
+              </w:rPr>
+              <w:t>1</w:t>
+            </w:r>
+          </w:p>
+        </w:tc>
+        <w:tc>
+          <w:tcPr>
+            <w:tcW w:w="1660" w:type="dxa"/>
+            <w:tcBorders>
+              <w:top w:val="single" w:sz="4" w:space="0" w:color="000000"/>
+              <w:left w:val="single" w:sz="4" w:space="0" w:color="000000"/>
+              <w:bottom w:val="single" w:sz="4" w:space="0" w:color="000000"/>
+              <w:right w:val="single" w:sz="4" w:space="0" w:color="000000"/>
+            </w:tcBorders>
+            <w:shd w:val="clear" w:color="A6A6A6" w:fill="A6A6A6"/>
+            <w:noWrap/>
+            <w:vAlign w:val="bottom"/>
+            <w:hideMark/>
+          </w:tcPr>
+          <w:p>
+            <w:pPr>
               <w:rPr>
                 <w:rFonts w:asciiTheme="minorHAnsi" w:hAnsiTheme="minorHAnsi"/>
                 <w:sz w:val="20"/>
                 <w:szCs w:val="20"/>
+                <w:highlight w:val="yellow"/>
+                <w:lang w:eastAsia="hr-HR"/>
+              </w:rPr>
+            </w:pPr>
+            <w:r>
+              <w:rPr>
+                <w:rFonts w:asciiTheme="minorHAnsi" w:hAnsiTheme="minorHAnsi"/>
+                <w:sz w:val="20"/>
+                <w:szCs w:val="20"/>
+                <w:highlight w:val="yellow"/>
                 <w:lang w:eastAsia="hr-HR"/>
               </w:rPr>
               <w:t>310</w:t>
@@ -801,7 +863,7 @@
                 <w:rFonts w:asciiTheme="minorHAnsi" w:hAnsiTheme="minorHAnsi"/>
                 <w:b/>
                 <w:bCs/>
-                <w:color w:val="000000"/>
+                <w:highlight w:val="yellow"/>
                 <w:lang w:eastAsia="hr-HR"/>
               </w:rPr>
             </w:pPr>
@@ -810,7 +872,7 @@
                 <w:rFonts w:asciiTheme="minorHAnsi" w:hAnsiTheme="minorHAnsi"/>
                 <w:b/>
                 <w:bCs/>
-                <w:color w:val="000000"/>
+                <w:highlight w:val="yellow"/>
                 <w:lang w:eastAsia="hr-HR"/>
               </w:rPr>
               <w:t>310</w:t>
@@ -876,14 +938,34 @@
                 <w:lang w:eastAsia="hr-HR"/>
               </w:rPr>
             </w:pPr>
-            <w:r>
-              <w:rPr>
-                <w:rFonts w:asciiTheme="minorHAnsi" w:hAnsiTheme="minorHAnsi"/>
-                <w:color w:val="000000"/>
-                <w:lang w:eastAsia="hr-HR"/>
-              </w:rPr>
-              <w:t>Kablovi/Ožičenje</w:t>
-            </w:r>
+            <w:proofErr w:type="spellStart"/>
+            <w:r>
+              <w:rPr>
+                <w:rFonts w:asciiTheme="minorHAnsi" w:hAnsiTheme="minorHAnsi"/>
+                <w:color w:val="000000"/>
+                <w:lang w:eastAsia="hr-HR"/>
+              </w:rPr>
+              <w:t>Kablovi</w:t>
+            </w:r>
+            <w:proofErr w:type="spellEnd"/>
+            <w:r>
+              <w:rPr>
+                <w:rFonts w:asciiTheme="minorHAnsi" w:hAnsiTheme="minorHAnsi"/>
+                <w:color w:val="000000"/>
+                <w:lang w:eastAsia="hr-HR"/>
+              </w:rPr>
+              <w:t>/</w:t>
+            </w:r>
+            <w:proofErr w:type="spellStart"/>
+            <w:r>
+              <w:rPr>
+                <w:rFonts w:asciiTheme="minorHAnsi" w:hAnsiTheme="minorHAnsi"/>
+                <w:color w:val="000000"/>
+                <w:lang w:eastAsia="hr-HR"/>
+              </w:rPr>
+              <w:t>Ožičenje</w:t>
+            </w:r>
+            <w:proofErr w:type="spellEnd"/>
           </w:p>
         </w:tc>
         <w:tc>
@@ -941,16 +1023,7 @@
                 <w:szCs w:val="20"/>
                 <w:lang w:eastAsia="hr-HR"/>
               </w:rPr>
-              <w:t>20</w:t>
-            </w:r>
-            <w:r>
-              <w:rPr>
-                <w:rFonts w:asciiTheme="minorHAnsi" w:hAnsiTheme="minorHAnsi"/>
-                <w:sz w:val="20"/>
-                <w:szCs w:val="20"/>
-                <w:lang w:eastAsia="hr-HR"/>
-              </w:rPr>
-              <w:t>+</w:t>
+              <w:t>40</w:t>
             </w:r>
           </w:p>
         </w:tc>
@@ -987,7 +1060,17 @@
                 <w:color w:val="000000"/>
                 <w:lang w:eastAsia="hr-HR"/>
               </w:rPr>
-              <w:t>20</w:t>
+              <w:t>4</w:t>
+            </w:r>
+            <w:r>
+              <w:rPr>
+                <w:rFonts w:asciiTheme="minorHAnsi" w:hAnsiTheme="minorHAnsi"/>
+                <w:b/>
+                <w:bCs/>
+                <w:color w:val="000000"/>
+                <w:lang w:eastAsia="hr-HR"/>
+              </w:rPr>
+              <w:t>0</w:t>
             </w:r>
           </w:p>
         </w:tc>
@@ -1050,6 +1133,7 @@
                 <w:lang w:eastAsia="hr-HR"/>
               </w:rPr>
             </w:pPr>
+            <w:proofErr w:type="spellStart"/>
             <w:r>
               <w:rPr>
                 <w:rFonts w:asciiTheme="minorHAnsi" w:hAnsiTheme="minorHAnsi"/>
@@ -1058,6 +1142,7 @@
               </w:rPr>
               <w:t>Drvo</w:t>
             </w:r>
+            <w:proofErr w:type="spellEnd"/>
           </w:p>
         </w:tc>
         <w:tc>
@@ -1083,39 +1168,48 @@
                 <w:lang w:eastAsia="hr-HR"/>
               </w:rPr>
             </w:pPr>
-          </w:p>
-        </w:tc>
-        <w:tc>
-          <w:tcPr>
-            <w:tcW w:w="1660" w:type="dxa"/>
-            <w:tcBorders>
-              <w:top w:val="single" w:sz="4" w:space="0" w:color="000000"/>
-              <w:left w:val="single" w:sz="4" w:space="0" w:color="000000"/>
-              <w:bottom w:val="single" w:sz="4" w:space="0" w:color="000000"/>
-              <w:right w:val="single" w:sz="4" w:space="0" w:color="000000"/>
-            </w:tcBorders>
-            <w:shd w:val="clear" w:color="A6A6A6" w:fill="A6A6A6"/>
-            <w:noWrap/>
-            <w:vAlign w:val="bottom"/>
-            <w:hideMark/>
-          </w:tcPr>
-          <w:p>
-            <w:pPr>
+            <w:r>
               <w:rPr>
                 <w:rFonts w:asciiTheme="minorHAnsi" w:hAnsiTheme="minorHAnsi"/>
                 <w:sz w:val="20"/>
                 <w:szCs w:val="20"/>
                 <w:lang w:eastAsia="hr-HR"/>
               </w:rPr>
-            </w:pPr>
-            <w:r>
+              <w:t>2 m2</w:t>
+            </w:r>
+          </w:p>
+        </w:tc>
+        <w:tc>
+          <w:tcPr>
+            <w:tcW w:w="1660" w:type="dxa"/>
+            <w:tcBorders>
+              <w:top w:val="single" w:sz="4" w:space="0" w:color="000000"/>
+              <w:left w:val="single" w:sz="4" w:space="0" w:color="000000"/>
+              <w:bottom w:val="single" w:sz="4" w:space="0" w:color="000000"/>
+              <w:right w:val="single" w:sz="4" w:space="0" w:color="000000"/>
+            </w:tcBorders>
+            <w:shd w:val="clear" w:color="A6A6A6" w:fill="A6A6A6"/>
+            <w:noWrap/>
+            <w:vAlign w:val="bottom"/>
+            <w:hideMark/>
+          </w:tcPr>
+          <w:p>
+            <w:pPr>
               <w:rPr>
                 <w:rFonts w:asciiTheme="minorHAnsi" w:hAnsiTheme="minorHAnsi"/>
                 <w:sz w:val="20"/>
                 <w:szCs w:val="20"/>
                 <w:lang w:eastAsia="hr-HR"/>
               </w:rPr>
-              <w:t>50</w:t>
+            </w:pPr>
+            <w:r>
+              <w:rPr>
+                <w:rFonts w:asciiTheme="minorHAnsi" w:hAnsiTheme="minorHAnsi"/>
+                <w:sz w:val="20"/>
+                <w:szCs w:val="20"/>
+                <w:lang w:eastAsia="hr-HR"/>
+              </w:rPr>
+              <w:t>20/m2</w:t>
             </w:r>
           </w:p>
         </w:tc>
@@ -1215,14 +1309,54 @@
                 <w:lang w:eastAsia="hr-HR"/>
               </w:rPr>
             </w:pPr>
-            <w:r>
-              <w:rPr>
-                <w:rFonts w:asciiTheme="minorHAnsi" w:hAnsiTheme="minorHAnsi"/>
-                <w:color w:val="000000"/>
-                <w:lang w:eastAsia="hr-HR"/>
-              </w:rPr>
-              <w:t>Okovi(Šarke), Ključanica</w:t>
-            </w:r>
+            <w:proofErr w:type="spellStart"/>
+            <w:proofErr w:type="gramStart"/>
+            <w:r>
+              <w:rPr>
+                <w:rFonts w:asciiTheme="minorHAnsi" w:hAnsiTheme="minorHAnsi"/>
+                <w:color w:val="000000"/>
+                <w:lang w:eastAsia="hr-HR"/>
+              </w:rPr>
+              <w:t>Okovi</w:t>
+            </w:r>
+            <w:proofErr w:type="spellEnd"/>
+            <w:r>
+              <w:rPr>
+                <w:rFonts w:asciiTheme="minorHAnsi" w:hAnsiTheme="minorHAnsi"/>
+                <w:color w:val="000000"/>
+                <w:lang w:eastAsia="hr-HR"/>
+              </w:rPr>
+              <w:t>(</w:t>
+            </w:r>
+            <w:proofErr w:type="spellStart"/>
+            <w:proofErr w:type="gramEnd"/>
+            <w:r>
+              <w:rPr>
+                <w:rFonts w:asciiTheme="minorHAnsi" w:hAnsiTheme="minorHAnsi"/>
+                <w:color w:val="000000"/>
+                <w:lang w:eastAsia="hr-HR"/>
+              </w:rPr>
+              <w:t>Šarke</w:t>
+            </w:r>
+            <w:proofErr w:type="spellEnd"/>
+            <w:r>
+              <w:rPr>
+                <w:rFonts w:asciiTheme="minorHAnsi" w:hAnsiTheme="minorHAnsi"/>
+                <w:color w:val="000000"/>
+                <w:lang w:eastAsia="hr-HR"/>
+              </w:rPr>
+              <w:t xml:space="preserve">), </w:t>
+            </w:r>
+            <w:proofErr w:type="spellStart"/>
+            <w:r>
+              <w:rPr>
+                <w:rFonts w:asciiTheme="minorHAnsi" w:hAnsiTheme="minorHAnsi"/>
+                <w:color w:val="000000"/>
+                <w:lang w:eastAsia="hr-HR"/>
+              </w:rPr>
+              <w:t>Ključanica</w:t>
+            </w:r>
+            <w:proofErr w:type="spellEnd"/>
           </w:p>
         </w:tc>
         <w:tc>
@@ -1380,6 +1514,7 @@
                 <w:lang w:eastAsia="hr-HR"/>
               </w:rPr>
             </w:pPr>
+            <w:proofErr w:type="spellStart"/>
             <w:r>
               <w:rPr>
                 <w:rFonts w:asciiTheme="minorHAnsi" w:hAnsiTheme="minorHAnsi"/>
@@ -1388,6 +1523,7 @@
               </w:rPr>
               <w:t>Ljepilo</w:t>
             </w:r>
+            <w:proofErr w:type="spellEnd"/>
           </w:p>
         </w:tc>
         <w:tc>
@@ -1551,7 +1687,25 @@
                 <w:color w:val="000000"/>
                 <w:lang w:eastAsia="hr-HR"/>
               </w:rPr>
-              <w:t>Filament (Pozicioniranje)</w:t>
+              <w:t>Filament (</w:t>
+            </w:r>
+            <w:proofErr w:type="spellStart"/>
+            <w:r>
+              <w:rPr>
+                <w:rFonts w:asciiTheme="minorHAnsi" w:hAnsiTheme="minorHAnsi"/>
+                <w:color w:val="000000"/>
+                <w:lang w:eastAsia="hr-HR"/>
+              </w:rPr>
+              <w:t>Pozicioniranje</w:t>
+            </w:r>
+            <w:proofErr w:type="spellEnd"/>
+            <w:r>
+              <w:rPr>
+                <w:rFonts w:asciiTheme="minorHAnsi" w:hAnsiTheme="minorHAnsi"/>
+                <w:color w:val="000000"/>
+                <w:lang w:eastAsia="hr-HR"/>
+              </w:rPr>
+              <w:t>)</w:t>
             </w:r>
           </w:p>
         </w:tc>
@@ -1578,39 +1732,48 @@
                 <w:lang w:eastAsia="hr-HR"/>
               </w:rPr>
             </w:pPr>
-          </w:p>
-        </w:tc>
-        <w:tc>
-          <w:tcPr>
-            <w:tcW w:w="1660" w:type="dxa"/>
-            <w:tcBorders>
-              <w:top w:val="single" w:sz="4" w:space="0" w:color="000000"/>
-              <w:left w:val="single" w:sz="4" w:space="0" w:color="000000"/>
-              <w:bottom w:val="single" w:sz="4" w:space="0" w:color="000000"/>
-              <w:right w:val="single" w:sz="4" w:space="0" w:color="000000"/>
-            </w:tcBorders>
-            <w:shd w:val="clear" w:color="D9D9D9" w:fill="D9D9D9"/>
-            <w:noWrap/>
-            <w:vAlign w:val="bottom"/>
-            <w:hideMark/>
-          </w:tcPr>
-          <w:p>
-            <w:pPr>
+            <w:r>
               <w:rPr>
                 <w:rFonts w:asciiTheme="minorHAnsi" w:hAnsiTheme="minorHAnsi"/>
                 <w:sz w:val="20"/>
                 <w:szCs w:val="20"/>
                 <w:lang w:eastAsia="hr-HR"/>
               </w:rPr>
-            </w:pPr>
-            <w:r>
+              <w:t>3</w:t>
+            </w:r>
+          </w:p>
+        </w:tc>
+        <w:tc>
+          <w:tcPr>
+            <w:tcW w:w="1660" w:type="dxa"/>
+            <w:tcBorders>
+              <w:top w:val="single" w:sz="4" w:space="0" w:color="000000"/>
+              <w:left w:val="single" w:sz="4" w:space="0" w:color="000000"/>
+              <w:bottom w:val="single" w:sz="4" w:space="0" w:color="000000"/>
+              <w:right w:val="single" w:sz="4" w:space="0" w:color="000000"/>
+            </w:tcBorders>
+            <w:shd w:val="clear" w:color="D9D9D9" w:fill="D9D9D9"/>
+            <w:noWrap/>
+            <w:vAlign w:val="bottom"/>
+            <w:hideMark/>
+          </w:tcPr>
+          <w:p>
+            <w:pPr>
               <w:rPr>
                 <w:rFonts w:asciiTheme="minorHAnsi" w:hAnsiTheme="minorHAnsi"/>
                 <w:sz w:val="20"/>
                 <w:szCs w:val="20"/>
                 <w:lang w:eastAsia="hr-HR"/>
               </w:rPr>
-              <w:t>30+</w:t>
+            </w:pPr>
+            <w:r>
+              <w:rPr>
+                <w:rFonts w:asciiTheme="minorHAnsi" w:hAnsiTheme="minorHAnsi"/>
+                <w:sz w:val="20"/>
+                <w:szCs w:val="20"/>
+                <w:lang w:eastAsia="hr-HR"/>
+              </w:rPr>
+              <w:t>20</w:t>
             </w:r>
           </w:p>
         </w:tc>
@@ -1647,7 +1810,17 @@
                 <w:color w:val="000000"/>
                 <w:lang w:eastAsia="hr-HR"/>
               </w:rPr>
-              <w:t>30</w:t>
+              <w:t>6</w:t>
+            </w:r>
+            <w:r>
+              <w:rPr>
+                <w:rFonts w:asciiTheme="minorHAnsi" w:hAnsiTheme="minorHAnsi"/>
+                <w:b/>
+                <w:bCs/>
+                <w:color w:val="000000"/>
+                <w:lang w:eastAsia="hr-HR"/>
+              </w:rPr>
+              <w:t>0</w:t>
             </w:r>
           </w:p>
         </w:tc>
@@ -1710,6 +1883,7 @@
                 <w:lang w:eastAsia="hr-HR"/>
               </w:rPr>
             </w:pPr>
+            <w:proofErr w:type="spellStart"/>
             <w:r>
               <w:rPr>
                 <w:rFonts w:asciiTheme="minorHAnsi" w:hAnsiTheme="minorHAnsi"/>
@@ -1717,6 +1891,15 @@
                 <w:lang w:eastAsia="hr-HR"/>
               </w:rPr>
               <w:t>Boja</w:t>
+            </w:r>
+            <w:proofErr w:type="spellEnd"/>
+            <w:r>
+              <w:rPr>
+                <w:rFonts w:asciiTheme="minorHAnsi" w:hAnsiTheme="minorHAnsi"/>
+                <w:color w:val="000000"/>
+                <w:lang w:eastAsia="hr-HR"/>
+              </w:rPr>
+              <w:t>, Lak</w:t>
             </w:r>
           </w:p>
         </w:tc>
@@ -1743,38 +1926,47 @@
                 <w:lang w:eastAsia="hr-HR"/>
               </w:rPr>
             </w:pPr>
-          </w:p>
-        </w:tc>
-        <w:tc>
-          <w:tcPr>
-            <w:tcW w:w="1660" w:type="dxa"/>
-            <w:tcBorders>
-              <w:top w:val="single" w:sz="4" w:space="0" w:color="000000"/>
-              <w:left w:val="single" w:sz="4" w:space="0" w:color="000000"/>
-              <w:bottom w:val="single" w:sz="4" w:space="0" w:color="000000"/>
-              <w:right w:val="single" w:sz="4" w:space="0" w:color="000000"/>
-            </w:tcBorders>
-            <w:shd w:val="clear" w:color="A6A6A6" w:fill="A6A6A6"/>
-            <w:noWrap/>
-            <w:vAlign w:val="bottom"/>
-            <w:hideMark/>
-          </w:tcPr>
-          <w:p>
-            <w:pPr>
+            <w:r>
               <w:rPr>
                 <w:rFonts w:asciiTheme="minorHAnsi" w:hAnsiTheme="minorHAnsi"/>
                 <w:sz w:val="20"/>
                 <w:szCs w:val="20"/>
                 <w:lang w:eastAsia="hr-HR"/>
               </w:rPr>
-            </w:pPr>
-            <w:r>
+              <w:t>2</w:t>
+            </w:r>
+          </w:p>
+        </w:tc>
+        <w:tc>
+          <w:tcPr>
+            <w:tcW w:w="1660" w:type="dxa"/>
+            <w:tcBorders>
+              <w:top w:val="single" w:sz="4" w:space="0" w:color="000000"/>
+              <w:left w:val="single" w:sz="4" w:space="0" w:color="000000"/>
+              <w:bottom w:val="single" w:sz="4" w:space="0" w:color="000000"/>
+              <w:right w:val="single" w:sz="4" w:space="0" w:color="000000"/>
+            </w:tcBorders>
+            <w:shd w:val="clear" w:color="A6A6A6" w:fill="A6A6A6"/>
+            <w:noWrap/>
+            <w:vAlign w:val="bottom"/>
+            <w:hideMark/>
+          </w:tcPr>
+          <w:p>
+            <w:pPr>
               <w:rPr>
                 <w:rFonts w:asciiTheme="minorHAnsi" w:hAnsiTheme="minorHAnsi"/>
                 <w:sz w:val="20"/>
                 <w:szCs w:val="20"/>
                 <w:lang w:eastAsia="hr-HR"/>
               </w:rPr>
+            </w:pPr>
+            <w:r>
+              <w:rPr>
+                <w:rFonts w:asciiTheme="minorHAnsi" w:hAnsiTheme="minorHAnsi"/>
+                <w:sz w:val="20"/>
+                <w:szCs w:val="20"/>
+                <w:lang w:eastAsia="hr-HR"/>
+              </w:rPr>
               <w:t>10</w:t>
             </w:r>
           </w:p>
@@ -1812,7 +2004,7 @@
                 <w:color w:val="000000"/>
                 <w:lang w:eastAsia="hr-HR"/>
               </w:rPr>
-              <w:t>10</w:t>
+              <w:t>20</w:t>
             </w:r>
           </w:p>
         </w:tc>
@@ -1875,13 +2067,87 @@
                 <w:lang w:eastAsia="hr-HR"/>
               </w:rPr>
             </w:pPr>
-            <w:r>
-              <w:rPr>
-                <w:rFonts w:asciiTheme="minorHAnsi" w:hAnsiTheme="minorHAnsi"/>
-                <w:color w:val="000000"/>
-                <w:lang w:eastAsia="hr-HR"/>
-              </w:rPr>
-              <w:t>Oprema za printer(tinta, foto papir)</w:t>
+            <w:proofErr w:type="spellStart"/>
+            <w:r>
+              <w:rPr>
+                <w:rFonts w:asciiTheme="minorHAnsi" w:hAnsiTheme="minorHAnsi"/>
+                <w:color w:val="000000"/>
+                <w:lang w:eastAsia="hr-HR"/>
+              </w:rPr>
+              <w:t>Oprema</w:t>
+            </w:r>
+            <w:proofErr w:type="spellEnd"/>
+            <w:r>
+              <w:rPr>
+                <w:rFonts w:asciiTheme="minorHAnsi" w:hAnsiTheme="minorHAnsi"/>
+                <w:color w:val="000000"/>
+                <w:lang w:eastAsia="hr-HR"/>
+              </w:rPr>
+              <w:t xml:space="preserve"> za </w:t>
+            </w:r>
+            <w:proofErr w:type="gramStart"/>
+            <w:r>
+              <w:rPr>
+                <w:rFonts w:asciiTheme="minorHAnsi" w:hAnsiTheme="minorHAnsi"/>
+                <w:color w:val="000000"/>
+                <w:lang w:eastAsia="hr-HR"/>
+              </w:rPr>
+              <w:t>printer(</w:t>
+            </w:r>
+            <w:proofErr w:type="spellStart"/>
+            <w:proofErr w:type="gramEnd"/>
+            <w:r>
+              <w:rPr>
+                <w:rFonts w:asciiTheme="minorHAnsi" w:hAnsiTheme="minorHAnsi"/>
+                <w:color w:val="000000"/>
+                <w:lang w:eastAsia="hr-HR"/>
+              </w:rPr>
+              <w:t>tinta</w:t>
+            </w:r>
+            <w:proofErr w:type="spellEnd"/>
+            <w:r>
+              <w:rPr>
+                <w:rFonts w:asciiTheme="minorHAnsi" w:hAnsiTheme="minorHAnsi"/>
+                <w:color w:val="000000"/>
+                <w:lang w:eastAsia="hr-HR"/>
+              </w:rPr>
+              <w:t xml:space="preserve">, </w:t>
+            </w:r>
+            <w:proofErr w:type="spellStart"/>
+            <w:r>
+              <w:rPr>
+                <w:rFonts w:asciiTheme="minorHAnsi" w:hAnsiTheme="minorHAnsi"/>
+                <w:color w:val="000000"/>
+                <w:lang w:eastAsia="hr-HR"/>
+              </w:rPr>
+              <w:t>foto</w:t>
+            </w:r>
+            <w:proofErr w:type="spellEnd"/>
+            <w:r>
+              <w:rPr>
+                <w:rFonts w:asciiTheme="minorHAnsi" w:hAnsiTheme="minorHAnsi"/>
+                <w:color w:val="000000"/>
+                <w:lang w:eastAsia="hr-HR"/>
+              </w:rPr>
+              <w:t xml:space="preserve"> </w:t>
+            </w:r>
+            <w:proofErr w:type="spellStart"/>
+            <w:r>
+              <w:rPr>
+                <w:rFonts w:asciiTheme="minorHAnsi" w:hAnsiTheme="minorHAnsi"/>
+                <w:color w:val="000000"/>
+                <w:lang w:eastAsia="hr-HR"/>
+              </w:rPr>
+              <w:t>papir</w:t>
+            </w:r>
+            <w:proofErr w:type="spellEnd"/>
+            <w:r>
+              <w:rPr>
+                <w:rFonts w:asciiTheme="minorHAnsi" w:hAnsiTheme="minorHAnsi"/>
+                <w:color w:val="000000"/>
+                <w:lang w:eastAsia="hr-HR"/>
+              </w:rPr>
+              <w:t>)</w:t>
             </w:r>
           </w:p>
         </w:tc>
@@ -1908,31 +2174,49 @@
                 <w:lang w:eastAsia="hr-HR"/>
               </w:rPr>
             </w:pPr>
-          </w:p>
-        </w:tc>
-        <w:tc>
-          <w:tcPr>
-            <w:tcW w:w="1660" w:type="dxa"/>
-            <w:tcBorders>
-              <w:top w:val="single" w:sz="4" w:space="0" w:color="000000"/>
-              <w:left w:val="single" w:sz="4" w:space="0" w:color="000000"/>
-              <w:bottom w:val="single" w:sz="4" w:space="0" w:color="000000"/>
-              <w:right w:val="single" w:sz="4" w:space="0" w:color="000000"/>
-            </w:tcBorders>
-            <w:shd w:val="clear" w:color="D9D9D9" w:fill="D9D9D9"/>
-            <w:noWrap/>
-            <w:vAlign w:val="bottom"/>
-            <w:hideMark/>
-          </w:tcPr>
-          <w:p>
-            <w:pPr>
+            <w:r>
               <w:rPr>
                 <w:rFonts w:asciiTheme="minorHAnsi" w:hAnsiTheme="minorHAnsi"/>
                 <w:sz w:val="20"/>
                 <w:szCs w:val="20"/>
                 <w:lang w:eastAsia="hr-HR"/>
               </w:rPr>
-            </w:pPr>
+              <w:t>4</w:t>
+            </w:r>
+          </w:p>
+        </w:tc>
+        <w:tc>
+          <w:tcPr>
+            <w:tcW w:w="1660" w:type="dxa"/>
+            <w:tcBorders>
+              <w:top w:val="single" w:sz="4" w:space="0" w:color="000000"/>
+              <w:left w:val="single" w:sz="4" w:space="0" w:color="000000"/>
+              <w:bottom w:val="single" w:sz="4" w:space="0" w:color="000000"/>
+              <w:right w:val="single" w:sz="4" w:space="0" w:color="000000"/>
+            </w:tcBorders>
+            <w:shd w:val="clear" w:color="D9D9D9" w:fill="D9D9D9"/>
+            <w:noWrap/>
+            <w:vAlign w:val="bottom"/>
+            <w:hideMark/>
+          </w:tcPr>
+          <w:p>
+            <w:pPr>
+              <w:rPr>
+                <w:rFonts w:asciiTheme="minorHAnsi" w:hAnsiTheme="minorHAnsi"/>
+                <w:sz w:val="20"/>
+                <w:szCs w:val="20"/>
+                <w:lang w:eastAsia="hr-HR"/>
+              </w:rPr>
+            </w:pPr>
+            <w:r>
+              <w:rPr>
+                <w:rFonts w:asciiTheme="minorHAnsi" w:hAnsiTheme="minorHAnsi"/>
+                <w:sz w:val="20"/>
+                <w:szCs w:val="20"/>
+                <w:lang w:eastAsia="hr-HR"/>
+              </w:rPr>
+              <w:t>15,50</w:t>
+            </w:r>
           </w:p>
         </w:tc>
         <w:tc>
@@ -1960,6 +2244,16 @@
                 <w:lang w:eastAsia="hr-HR"/>
               </w:rPr>
             </w:pPr>
+            <w:r>
+              <w:rPr>
+                <w:rFonts w:asciiTheme="minorHAnsi" w:hAnsiTheme="minorHAnsi"/>
+                <w:b/>
+                <w:bCs/>
+                <w:color w:val="000000"/>
+                <w:lang w:eastAsia="hr-HR"/>
+              </w:rPr>
+              <w:t>250</w:t>
+            </w:r>
           </w:p>
         </w:tc>
       </w:tr>
@@ -1971,31 +2265,35 @@
           <w:tcPr>
             <w:tcW w:w="1420" w:type="dxa"/>
             <w:tcBorders>
-              <w:top w:val="single" w:sz="4" w:space="0" w:color="000000"/>
-              <w:left w:val="single" w:sz="4" w:space="0" w:color="000000"/>
-              <w:bottom w:val="single" w:sz="4" w:space="0" w:color="000000"/>
-              <w:right w:val="single" w:sz="4" w:space="0" w:color="000000"/>
-            </w:tcBorders>
-            <w:shd w:val="clear" w:color="A6A6A6" w:fill="A6A6A6"/>
-            <w:noWrap/>
-            <w:vAlign w:val="bottom"/>
-            <w:hideMark/>
-          </w:tcPr>
-          <w:p>
-            <w:pPr>
-              <w:rPr>
-                <w:rFonts w:asciiTheme="minorHAnsi" w:hAnsiTheme="minorHAnsi"/>
-                <w:color w:val="000000"/>
-                <w:lang w:eastAsia="hr-HR"/>
-              </w:rPr>
-            </w:pPr>
-            <w:r>
-              <w:rPr>
-                <w:rFonts w:asciiTheme="minorHAnsi" w:hAnsiTheme="minorHAnsi"/>
-                <w:color w:val="000000"/>
-                <w:lang w:eastAsia="hr-HR"/>
-              </w:rPr>
-              <w:t>itd.</w:t>
+              <w:top w:val="single" w:sz="8" w:space="0" w:color="000000"/>
+              <w:left w:val="single" w:sz="4" w:space="0" w:color="000000"/>
+              <w:bottom w:val="single" w:sz="4" w:space="0" w:color="000000"/>
+              <w:right w:val="single" w:sz="4" w:space="0" w:color="000000"/>
+            </w:tcBorders>
+            <w:shd w:val="clear" w:color="D9D9D9" w:fill="D9D9D9"/>
+            <w:noWrap/>
+            <w:vAlign w:val="bottom"/>
+            <w:hideMark/>
+          </w:tcPr>
+          <w:p>
+            <w:pPr>
+              <w:rPr>
+                <w:rFonts w:asciiTheme="minorHAnsi" w:hAnsiTheme="minorHAnsi"/>
+                <w:b/>
+                <w:bCs/>
+                <w:color w:val="000000"/>
+                <w:lang w:eastAsia="hr-HR"/>
+              </w:rPr>
+            </w:pPr>
+            <w:r>
+              <w:rPr>
+                <w:rFonts w:asciiTheme="minorHAnsi" w:hAnsiTheme="minorHAnsi"/>
+                <w:b/>
+                <w:bCs/>
+                <w:color w:val="000000"/>
+                <w:lang w:eastAsia="hr-HR"/>
+              </w:rPr>
+              <w:t>UKUPNO</w:t>
             </w:r>
           </w:p>
         </w:tc>
@@ -2003,20 +2301,22 @@
           <w:tcPr>
             <w:tcW w:w="3840" w:type="dxa"/>
             <w:tcBorders>
-              <w:top w:val="single" w:sz="4" w:space="0" w:color="000000"/>
-              <w:left w:val="single" w:sz="4" w:space="0" w:color="000000"/>
-              <w:bottom w:val="single" w:sz="4" w:space="0" w:color="000000"/>
-              <w:right w:val="single" w:sz="4" w:space="0" w:color="000000"/>
-            </w:tcBorders>
-            <w:shd w:val="clear" w:color="A6A6A6" w:fill="A6A6A6"/>
-            <w:noWrap/>
-            <w:vAlign w:val="bottom"/>
-            <w:hideMark/>
-          </w:tcPr>
-          <w:p>
-            <w:pPr>
-              <w:rPr>
-                <w:rFonts w:asciiTheme="minorHAnsi" w:hAnsiTheme="minorHAnsi"/>
+              <w:top w:val="single" w:sz="8" w:space="0" w:color="000000"/>
+              <w:left w:val="single" w:sz="4" w:space="0" w:color="000000"/>
+              <w:bottom w:val="single" w:sz="4" w:space="0" w:color="000000"/>
+              <w:right w:val="single" w:sz="4" w:space="0" w:color="000000"/>
+            </w:tcBorders>
+            <w:shd w:val="clear" w:color="D9D9D9" w:fill="D9D9D9"/>
+            <w:noWrap/>
+            <w:vAlign w:val="bottom"/>
+            <w:hideMark/>
+          </w:tcPr>
+          <w:p>
+            <w:pPr>
+              <w:rPr>
+                <w:rFonts w:asciiTheme="minorHAnsi" w:hAnsiTheme="minorHAnsi"/>
+                <w:b/>
+                <w:bCs/>
                 <w:color w:val="000000"/>
                 <w:lang w:eastAsia="hr-HR"/>
               </w:rPr>
@@ -2027,12 +2327,12 @@
           <w:tcPr>
             <w:tcW w:w="1220" w:type="dxa"/>
             <w:tcBorders>
-              <w:top w:val="single" w:sz="4" w:space="0" w:color="000000"/>
-              <w:left w:val="single" w:sz="4" w:space="0" w:color="000000"/>
-              <w:bottom w:val="single" w:sz="4" w:space="0" w:color="000000"/>
-              <w:right w:val="single" w:sz="4" w:space="0" w:color="000000"/>
-            </w:tcBorders>
-            <w:shd w:val="clear" w:color="A6A6A6" w:fill="A6A6A6"/>
+              <w:top w:val="single" w:sz="8" w:space="0" w:color="000000"/>
+              <w:left w:val="single" w:sz="4" w:space="0" w:color="000000"/>
+              <w:bottom w:val="single" w:sz="4" w:space="0" w:color="000000"/>
+              <w:right w:val="single" w:sz="4" w:space="0" w:color="000000"/>
+            </w:tcBorders>
+            <w:shd w:val="clear" w:color="D9D9D9" w:fill="D9D9D9"/>
             <w:noWrap/>
             <w:vAlign w:val="bottom"/>
             <w:hideMark/>
@@ -2052,12 +2352,12 @@
           <w:tcPr>
             <w:tcW w:w="1660" w:type="dxa"/>
             <w:tcBorders>
-              <w:top w:val="single" w:sz="4" w:space="0" w:color="000000"/>
-              <w:left w:val="single" w:sz="4" w:space="0" w:color="000000"/>
-              <w:bottom w:val="single" w:sz="4" w:space="0" w:color="000000"/>
-              <w:right w:val="single" w:sz="4" w:space="0" w:color="000000"/>
-            </w:tcBorders>
-            <w:shd w:val="clear" w:color="A6A6A6" w:fill="A6A6A6"/>
+              <w:top w:val="single" w:sz="8" w:space="0" w:color="000000"/>
+              <w:left w:val="single" w:sz="4" w:space="0" w:color="000000"/>
+              <w:bottom w:val="single" w:sz="4" w:space="0" w:color="000000"/>
+              <w:right w:val="single" w:sz="4" w:space="0" w:color="000000"/>
+            </w:tcBorders>
+            <w:shd w:val="clear" w:color="D9D9D9" w:fill="D9D9D9"/>
             <w:noWrap/>
             <w:vAlign w:val="bottom"/>
             <w:hideMark/>
@@ -2077,12 +2377,12 @@
           <w:tcPr>
             <w:tcW w:w="1600" w:type="dxa"/>
             <w:tcBorders>
-              <w:top w:val="single" w:sz="4" w:space="0" w:color="000000"/>
-              <w:left w:val="single" w:sz="4" w:space="0" w:color="000000"/>
-              <w:bottom w:val="single" w:sz="4" w:space="0" w:color="000000"/>
-              <w:right w:val="single" w:sz="4" w:space="0" w:color="000000"/>
-            </w:tcBorders>
-            <w:shd w:val="clear" w:color="A6A6A6" w:fill="A6A6A6"/>
+              <w:top w:val="single" w:sz="8" w:space="0" w:color="000000"/>
+              <w:left w:val="single" w:sz="4" w:space="0" w:color="000000"/>
+              <w:bottom w:val="single" w:sz="4" w:space="0" w:color="000000"/>
+              <w:right w:val="single" w:sz="4" w:space="0" w:color="000000"/>
+            </w:tcBorders>
+            <w:shd w:val="clear" w:color="D9D9D9" w:fill="D9D9D9"/>
             <w:noWrap/>
             <w:vAlign w:val="bottom"/>
             <w:hideMark/>
@@ -2098,6 +2398,46 @@
                 <w:lang w:eastAsia="hr-HR"/>
               </w:rPr>
             </w:pPr>
+            <w:r>
+              <w:rPr>
+                <w:rFonts w:asciiTheme="minorHAnsi" w:hAnsiTheme="minorHAnsi"/>
+                <w:b/>
+                <w:bCs/>
+                <w:color w:val="000000"/>
+                <w:lang w:eastAsia="hr-HR"/>
+              </w:rPr>
+              <w:t>1</w:t>
+            </w:r>
+            <w:r>
+              <w:rPr>
+                <w:rFonts w:asciiTheme="minorHAnsi" w:hAnsiTheme="minorHAnsi"/>
+                <w:b/>
+                <w:bCs/>
+                <w:color w:val="000000"/>
+                <w:lang w:eastAsia="hr-HR"/>
+              </w:rPr>
+              <w:t>3</w:t>
+            </w:r>
+            <w:r>
+              <w:rPr>
+                <w:rFonts w:asciiTheme="minorHAnsi" w:hAnsiTheme="minorHAnsi"/>
+                <w:b/>
+                <w:bCs/>
+                <w:color w:val="000000"/>
+                <w:lang w:eastAsia="hr-HR"/>
+              </w:rPr>
+              <w:t>2</w:t>
+            </w:r>
+            <w:r>
+              <w:rPr>
+                <w:rFonts w:asciiTheme="minorHAnsi" w:hAnsiTheme="minorHAnsi"/>
+                <w:b/>
+                <w:bCs/>
+                <w:color w:val="000000"/>
+                <w:lang w:eastAsia="hr-HR"/>
+              </w:rPr>
+              <w:t>0</w:t>
+            </w:r>
           </w:p>
         </w:tc>
       </w:tr>
@@ -2109,18 +2449,19 @@
           <w:tcPr>
             <w:tcW w:w="1420" w:type="dxa"/>
             <w:tcBorders>
-              <w:top w:val="single" w:sz="8" w:space="0" w:color="000000"/>
-              <w:left w:val="single" w:sz="4" w:space="0" w:color="000000"/>
-              <w:bottom w:val="single" w:sz="4" w:space="0" w:color="000000"/>
-              <w:right w:val="single" w:sz="4" w:space="0" w:color="000000"/>
-            </w:tcBorders>
-            <w:shd w:val="clear" w:color="D9D9D9" w:fill="D9D9D9"/>
-            <w:noWrap/>
-            <w:vAlign w:val="bottom"/>
-            <w:hideMark/>
-          </w:tcPr>
-          <w:p>
-            <w:pPr>
+              <w:top w:val="nil"/>
+              <w:left w:val="nil"/>
+              <w:bottom w:val="nil"/>
+              <w:right w:val="nil"/>
+            </w:tcBorders>
+            <w:shd w:val="clear" w:color="auto" w:fill="auto"/>
+            <w:noWrap/>
+            <w:vAlign w:val="bottom"/>
+            <w:hideMark/>
+          </w:tcPr>
+          <w:p>
+            <w:pPr>
+              <w:jc w:val="right"/>
               <w:rPr>
                 <w:rFonts w:asciiTheme="minorHAnsi" w:hAnsiTheme="minorHAnsi"/>
                 <w:b/>
@@ -2129,54 +2470,18 @@
                 <w:lang w:eastAsia="hr-HR"/>
               </w:rPr>
             </w:pPr>
-            <w:r>
-              <w:rPr>
-                <w:rFonts w:asciiTheme="minorHAnsi" w:hAnsiTheme="minorHAnsi"/>
-                <w:b/>
-                <w:bCs/>
-                <w:color w:val="000000"/>
-                <w:lang w:eastAsia="hr-HR"/>
-              </w:rPr>
-              <w:t>UKUPNO</w:t>
-            </w:r>
           </w:p>
         </w:tc>
         <w:tc>
           <w:tcPr>
             <w:tcW w:w="3840" w:type="dxa"/>
             <w:tcBorders>
-              <w:top w:val="single" w:sz="8" w:space="0" w:color="000000"/>
-              <w:left w:val="single" w:sz="4" w:space="0" w:color="000000"/>
-              <w:bottom w:val="single" w:sz="4" w:space="0" w:color="000000"/>
-              <w:right w:val="single" w:sz="4" w:space="0" w:color="000000"/>
-            </w:tcBorders>
-            <w:shd w:val="clear" w:color="D9D9D9" w:fill="D9D9D9"/>
-            <w:noWrap/>
-            <w:vAlign w:val="bottom"/>
-            <w:hideMark/>
-          </w:tcPr>
-          <w:p>
-            <w:pPr>
-              <w:rPr>
-                <w:rFonts w:asciiTheme="minorHAnsi" w:hAnsiTheme="minorHAnsi"/>
-                <w:b/>
-                <w:bCs/>
-                <w:color w:val="000000"/>
-                <w:lang w:eastAsia="hr-HR"/>
-              </w:rPr>
-            </w:pPr>
-          </w:p>
-        </w:tc>
-        <w:tc>
-          <w:tcPr>
-            <w:tcW w:w="1220" w:type="dxa"/>
-            <w:tcBorders>
-              <w:top w:val="single" w:sz="8" w:space="0" w:color="000000"/>
-              <w:left w:val="single" w:sz="4" w:space="0" w:color="000000"/>
-              <w:bottom w:val="single" w:sz="4" w:space="0" w:color="000000"/>
-              <w:right w:val="single" w:sz="4" w:space="0" w:color="000000"/>
-            </w:tcBorders>
-            <w:shd w:val="clear" w:color="D9D9D9" w:fill="D9D9D9"/>
+              <w:top w:val="nil"/>
+              <w:left w:val="nil"/>
+              <w:bottom w:val="nil"/>
+              <w:right w:val="nil"/>
+            </w:tcBorders>
+            <w:shd w:val="clear" w:color="auto" w:fill="auto"/>
             <w:noWrap/>
             <w:vAlign w:val="bottom"/>
             <w:hideMark/>
@@ -2194,14 +2499,14 @@
         </w:tc>
         <w:tc>
           <w:tcPr>
-            <w:tcW w:w="1660" w:type="dxa"/>
-            <w:tcBorders>
-              <w:top w:val="single" w:sz="8" w:space="0" w:color="000000"/>
-              <w:left w:val="single" w:sz="4" w:space="0" w:color="000000"/>
-              <w:bottom w:val="single" w:sz="4" w:space="0" w:color="000000"/>
-              <w:right w:val="single" w:sz="4" w:space="0" w:color="000000"/>
-            </w:tcBorders>
-            <w:shd w:val="clear" w:color="D9D9D9" w:fill="D9D9D9"/>
+            <w:tcW w:w="1220" w:type="dxa"/>
+            <w:tcBorders>
+              <w:top w:val="nil"/>
+              <w:left w:val="nil"/>
+              <w:bottom w:val="nil"/>
+              <w:right w:val="nil"/>
+            </w:tcBorders>
+            <w:shd w:val="clear" w:color="auto" w:fill="auto"/>
             <w:noWrap/>
             <w:vAlign w:val="bottom"/>
             <w:hideMark/>
@@ -2215,52 +2520,56 @@
                 <w:lang w:eastAsia="hr-HR"/>
               </w:rPr>
             </w:pPr>
-            <w:r>
+          </w:p>
+        </w:tc>
+        <w:tc>
+          <w:tcPr>
+            <w:tcW w:w="1660" w:type="dxa"/>
+            <w:tcBorders>
+              <w:top w:val="nil"/>
+              <w:left w:val="nil"/>
+              <w:bottom w:val="nil"/>
+              <w:right w:val="nil"/>
+            </w:tcBorders>
+            <w:shd w:val="clear" w:color="auto" w:fill="auto"/>
+            <w:noWrap/>
+            <w:vAlign w:val="bottom"/>
+            <w:hideMark/>
+          </w:tcPr>
+          <w:p>
+            <w:pPr>
               <w:rPr>
                 <w:rFonts w:asciiTheme="minorHAnsi" w:hAnsiTheme="minorHAnsi"/>
                 <w:sz w:val="20"/>
                 <w:szCs w:val="20"/>
                 <w:lang w:eastAsia="hr-HR"/>
               </w:rPr>
-              <w:t>1327</w:t>
-            </w:r>
+            </w:pPr>
           </w:p>
         </w:tc>
         <w:tc>
           <w:tcPr>
             <w:tcW w:w="1600" w:type="dxa"/>
             <w:tcBorders>
-              <w:top w:val="single" w:sz="8" w:space="0" w:color="000000"/>
-              <w:left w:val="single" w:sz="4" w:space="0" w:color="000000"/>
-              <w:bottom w:val="single" w:sz="4" w:space="0" w:color="000000"/>
-              <w:right w:val="single" w:sz="4" w:space="0" w:color="000000"/>
-            </w:tcBorders>
-            <w:shd w:val="clear" w:color="D9D9D9" w:fill="D9D9D9"/>
-            <w:noWrap/>
-            <w:vAlign w:val="bottom"/>
-            <w:hideMark/>
-          </w:tcPr>
-          <w:p>
-            <w:pPr>
-              <w:jc w:val="right"/>
-              <w:rPr>
-                <w:rFonts w:asciiTheme="minorHAnsi" w:hAnsiTheme="minorHAnsi"/>
-                <w:b/>
-                <w:bCs/>
-                <w:color w:val="000000"/>
-                <w:lang w:eastAsia="hr-HR"/>
-              </w:rPr>
-            </w:pPr>
-            <w:r>
-              <w:rPr>
-                <w:rFonts w:asciiTheme="minorHAnsi" w:hAnsiTheme="minorHAnsi"/>
-                <w:b/>
-                <w:bCs/>
-                <w:color w:val="000000"/>
-                <w:lang w:eastAsia="hr-HR"/>
-              </w:rPr>
-              <w:t>1010</w:t>
-            </w:r>
+              <w:top w:val="nil"/>
+              <w:left w:val="nil"/>
+              <w:bottom w:val="nil"/>
+              <w:right w:val="nil"/>
+            </w:tcBorders>
+            <w:shd w:val="clear" w:color="auto" w:fill="auto"/>
+            <w:noWrap/>
+            <w:vAlign w:val="bottom"/>
+            <w:hideMark/>
+          </w:tcPr>
+          <w:p>
+            <w:pPr>
+              <w:rPr>
+                <w:rFonts w:asciiTheme="minorHAnsi" w:hAnsiTheme="minorHAnsi"/>
+                <w:sz w:val="20"/>
+                <w:szCs w:val="20"/>
+                <w:lang w:eastAsia="hr-HR"/>
+              </w:rPr>
+            </w:pPr>
           </w:p>
         </w:tc>
       </w:tr>
@@ -2284,12 +2593,10 @@
           </w:tcPr>
           <w:p>
             <w:pPr>
-              <w:jc w:val="right"/>
-              <w:rPr>
-                <w:rFonts w:asciiTheme="minorHAnsi" w:hAnsiTheme="minorHAnsi"/>
-                <w:b/>
-                <w:bCs/>
-                <w:color w:val="000000"/>
+              <w:rPr>
+                <w:rFonts w:asciiTheme="minorHAnsi" w:hAnsiTheme="minorHAnsi"/>
+                <w:sz w:val="20"/>
+                <w:szCs w:val="20"/>
                 <w:lang w:eastAsia="hr-HR"/>
               </w:rPr>
             </w:pPr>
@@ -2402,7 +2709,8 @@
         </w:trPr>
         <w:tc>
           <w:tcPr>
-            <w:tcW w:w="1420" w:type="dxa"/>
+            <w:tcW w:w="9740" w:type="dxa"/>
+            <w:gridSpan w:val="5"/>
             <w:tcBorders>
               <w:top w:val="nil"/>
               <w:left w:val="nil"/>
@@ -2418,148 +2726,476 @@
             <w:pPr>
               <w:rPr>
                 <w:rFonts w:asciiTheme="minorHAnsi" w:hAnsiTheme="minorHAnsi"/>
-                <w:sz w:val="20"/>
-                <w:szCs w:val="20"/>
-                <w:lang w:eastAsia="hr-HR"/>
-              </w:rPr>
-            </w:pPr>
-          </w:p>
-        </w:tc>
-        <w:tc>
-          <w:tcPr>
-            <w:tcW w:w="3840" w:type="dxa"/>
-            <w:tcBorders>
-              <w:top w:val="nil"/>
-              <w:left w:val="nil"/>
-              <w:bottom w:val="nil"/>
-              <w:right w:val="nil"/>
-            </w:tcBorders>
-            <w:shd w:val="clear" w:color="auto" w:fill="auto"/>
-            <w:noWrap/>
-            <w:vAlign w:val="bottom"/>
-            <w:hideMark/>
-          </w:tcPr>
-          <w:p>
-            <w:pPr>
-              <w:rPr>
-                <w:rFonts w:asciiTheme="minorHAnsi" w:hAnsiTheme="minorHAnsi"/>
-                <w:sz w:val="20"/>
-                <w:szCs w:val="20"/>
-                <w:lang w:eastAsia="hr-HR"/>
-              </w:rPr>
-            </w:pPr>
-          </w:p>
-        </w:tc>
-        <w:tc>
-          <w:tcPr>
-            <w:tcW w:w="1220" w:type="dxa"/>
-            <w:tcBorders>
-              <w:top w:val="nil"/>
-              <w:left w:val="nil"/>
-              <w:bottom w:val="nil"/>
-              <w:right w:val="nil"/>
-            </w:tcBorders>
-            <w:shd w:val="clear" w:color="auto" w:fill="auto"/>
-            <w:noWrap/>
-            <w:vAlign w:val="bottom"/>
-            <w:hideMark/>
-          </w:tcPr>
-          <w:p>
-            <w:pPr>
-              <w:rPr>
-                <w:rFonts w:asciiTheme="minorHAnsi" w:hAnsiTheme="minorHAnsi"/>
-                <w:sz w:val="20"/>
-                <w:szCs w:val="20"/>
-                <w:lang w:eastAsia="hr-HR"/>
-              </w:rPr>
-            </w:pPr>
-          </w:p>
-        </w:tc>
-        <w:tc>
-          <w:tcPr>
-            <w:tcW w:w="1660" w:type="dxa"/>
-            <w:tcBorders>
-              <w:top w:val="nil"/>
-              <w:left w:val="nil"/>
-              <w:bottom w:val="nil"/>
-              <w:right w:val="nil"/>
-            </w:tcBorders>
-            <w:shd w:val="clear" w:color="auto" w:fill="auto"/>
-            <w:noWrap/>
-            <w:vAlign w:val="bottom"/>
-            <w:hideMark/>
-          </w:tcPr>
-          <w:p>
-            <w:pPr>
-              <w:rPr>
-                <w:rFonts w:asciiTheme="minorHAnsi" w:hAnsiTheme="minorHAnsi"/>
-                <w:sz w:val="20"/>
-                <w:szCs w:val="20"/>
-                <w:lang w:eastAsia="hr-HR"/>
-              </w:rPr>
-            </w:pPr>
-          </w:p>
-        </w:tc>
-        <w:tc>
-          <w:tcPr>
-            <w:tcW w:w="1600" w:type="dxa"/>
-            <w:tcBorders>
-              <w:top w:val="nil"/>
-              <w:left w:val="nil"/>
-              <w:bottom w:val="nil"/>
-              <w:right w:val="nil"/>
-            </w:tcBorders>
-            <w:shd w:val="clear" w:color="auto" w:fill="auto"/>
-            <w:noWrap/>
-            <w:vAlign w:val="bottom"/>
-            <w:hideMark/>
-          </w:tcPr>
-          <w:p>
-            <w:pPr>
-              <w:rPr>
-                <w:rFonts w:asciiTheme="minorHAnsi" w:hAnsiTheme="minorHAnsi"/>
-                <w:sz w:val="20"/>
-                <w:szCs w:val="20"/>
-                <w:lang w:eastAsia="hr-HR"/>
-              </w:rPr>
-            </w:pPr>
-          </w:p>
-        </w:tc>
-      </w:tr>
-      <w:tr>
-        <w:trPr>
-          <w:trHeight w:val="300"/>
-        </w:trPr>
-        <w:tc>
-          <w:tcPr>
-            <w:tcW w:w="9740" w:type="dxa"/>
-            <w:gridSpan w:val="5"/>
-            <w:tcBorders>
-              <w:top w:val="nil"/>
-              <w:left w:val="nil"/>
-              <w:bottom w:val="nil"/>
-              <w:right w:val="nil"/>
-            </w:tcBorders>
-            <w:shd w:val="clear" w:color="auto" w:fill="auto"/>
-            <w:noWrap/>
-            <w:vAlign w:val="bottom"/>
-            <w:hideMark/>
-          </w:tcPr>
-          <w:p>
-            <w:pPr>
-              <w:rPr>
-                <w:rFonts w:asciiTheme="minorHAnsi" w:hAnsiTheme="minorHAnsi"/>
-                <w:color w:val="000000"/>
-                <w:lang w:eastAsia="hr-HR"/>
-              </w:rPr>
-            </w:pPr>
-            <w:r>
-              <w:rPr>
-                <w:rFonts w:asciiTheme="minorHAnsi" w:hAnsiTheme="minorHAnsi"/>
-                <w:color w:val="000000"/>
-                <w:lang w:eastAsia="hr-HR"/>
-              </w:rPr>
-              <w:t>Cijene koje se navode u Troškovniku su okvirne, nije ih potrebno temeljiti na ponudama.</w:t>
+                <w:color w:val="000000"/>
+                <w:lang w:eastAsia="hr-HR"/>
+              </w:rPr>
+            </w:pPr>
+            <w:proofErr w:type="spellStart"/>
+            <w:r>
+              <w:rPr>
+                <w:rFonts w:asciiTheme="minorHAnsi" w:hAnsiTheme="minorHAnsi"/>
+                <w:color w:val="000000"/>
+                <w:lang w:eastAsia="hr-HR"/>
+              </w:rPr>
+              <w:t>Cijene</w:t>
+            </w:r>
+            <w:proofErr w:type="spellEnd"/>
+            <w:r>
+              <w:rPr>
+                <w:rFonts w:asciiTheme="minorHAnsi" w:hAnsiTheme="minorHAnsi"/>
+                <w:color w:val="000000"/>
+                <w:lang w:eastAsia="hr-HR"/>
+              </w:rPr>
+              <w:t xml:space="preserve"> </w:t>
+            </w:r>
+            <w:proofErr w:type="spellStart"/>
+            <w:r>
+              <w:rPr>
+                <w:rFonts w:asciiTheme="minorHAnsi" w:hAnsiTheme="minorHAnsi"/>
+                <w:color w:val="000000"/>
+                <w:lang w:eastAsia="hr-HR"/>
+              </w:rPr>
+              <w:t>koje</w:t>
+            </w:r>
+            <w:proofErr w:type="spellEnd"/>
+            <w:r>
+              <w:rPr>
+                <w:rFonts w:asciiTheme="minorHAnsi" w:hAnsiTheme="minorHAnsi"/>
+                <w:color w:val="000000"/>
+                <w:lang w:eastAsia="hr-HR"/>
+              </w:rPr>
+              <w:t xml:space="preserve"> se </w:t>
+            </w:r>
+            <w:proofErr w:type="spellStart"/>
+            <w:r>
+              <w:rPr>
+                <w:rFonts w:asciiTheme="minorHAnsi" w:hAnsiTheme="minorHAnsi"/>
+                <w:color w:val="000000"/>
+                <w:lang w:eastAsia="hr-HR"/>
+              </w:rPr>
+              <w:t>navode</w:t>
+            </w:r>
+            <w:proofErr w:type="spellEnd"/>
+            <w:r>
+              <w:rPr>
+                <w:rFonts w:asciiTheme="minorHAnsi" w:hAnsiTheme="minorHAnsi"/>
+                <w:color w:val="000000"/>
+                <w:lang w:eastAsia="hr-HR"/>
+              </w:rPr>
+              <w:t xml:space="preserve"> u </w:t>
+            </w:r>
+            <w:proofErr w:type="spellStart"/>
+            <w:r>
+              <w:rPr>
+                <w:rFonts w:asciiTheme="minorHAnsi" w:hAnsiTheme="minorHAnsi"/>
+                <w:color w:val="000000"/>
+                <w:lang w:eastAsia="hr-HR"/>
+              </w:rPr>
+              <w:t>Troškovniku</w:t>
+            </w:r>
+            <w:proofErr w:type="spellEnd"/>
+            <w:r>
+              <w:rPr>
+                <w:rFonts w:asciiTheme="minorHAnsi" w:hAnsiTheme="minorHAnsi"/>
+                <w:color w:val="000000"/>
+                <w:lang w:eastAsia="hr-HR"/>
+              </w:rPr>
+              <w:t xml:space="preserve"> </w:t>
+            </w:r>
+            <w:proofErr w:type="spellStart"/>
+            <w:r>
+              <w:rPr>
+                <w:rFonts w:asciiTheme="minorHAnsi" w:hAnsiTheme="minorHAnsi"/>
+                <w:color w:val="000000"/>
+                <w:lang w:eastAsia="hr-HR"/>
+              </w:rPr>
+              <w:t>su</w:t>
+            </w:r>
+            <w:proofErr w:type="spellEnd"/>
+            <w:r>
+              <w:rPr>
+                <w:rFonts w:asciiTheme="minorHAnsi" w:hAnsiTheme="minorHAnsi"/>
+                <w:color w:val="000000"/>
+                <w:lang w:eastAsia="hr-HR"/>
+              </w:rPr>
+              <w:t xml:space="preserve"> </w:t>
+            </w:r>
+            <w:proofErr w:type="spellStart"/>
+            <w:r>
+              <w:rPr>
+                <w:rFonts w:asciiTheme="minorHAnsi" w:hAnsiTheme="minorHAnsi"/>
+                <w:color w:val="000000"/>
+                <w:lang w:eastAsia="hr-HR"/>
+              </w:rPr>
+              <w:t>okvirne</w:t>
+            </w:r>
+            <w:proofErr w:type="spellEnd"/>
+            <w:r>
+              <w:rPr>
+                <w:rFonts w:asciiTheme="minorHAnsi" w:hAnsiTheme="minorHAnsi"/>
+                <w:color w:val="000000"/>
+                <w:lang w:eastAsia="hr-HR"/>
+              </w:rPr>
+              <w:t xml:space="preserve">, </w:t>
+            </w:r>
+            <w:proofErr w:type="spellStart"/>
+            <w:r>
+              <w:rPr>
+                <w:rFonts w:asciiTheme="minorHAnsi" w:hAnsiTheme="minorHAnsi"/>
+                <w:color w:val="000000"/>
+                <w:lang w:eastAsia="hr-HR"/>
+              </w:rPr>
+              <w:t>nije</w:t>
+            </w:r>
+            <w:proofErr w:type="spellEnd"/>
+            <w:r>
+              <w:rPr>
+                <w:rFonts w:asciiTheme="minorHAnsi" w:hAnsiTheme="minorHAnsi"/>
+                <w:color w:val="000000"/>
+                <w:lang w:eastAsia="hr-HR"/>
+              </w:rPr>
+              <w:t xml:space="preserve"> </w:t>
+            </w:r>
+            <w:proofErr w:type="spellStart"/>
+            <w:r>
+              <w:rPr>
+                <w:rFonts w:asciiTheme="minorHAnsi" w:hAnsiTheme="minorHAnsi"/>
+                <w:color w:val="000000"/>
+                <w:lang w:eastAsia="hr-HR"/>
+              </w:rPr>
+              <w:t>ih</w:t>
+            </w:r>
+            <w:proofErr w:type="spellEnd"/>
+            <w:r>
+              <w:rPr>
+                <w:rFonts w:asciiTheme="minorHAnsi" w:hAnsiTheme="minorHAnsi"/>
+                <w:color w:val="000000"/>
+                <w:lang w:eastAsia="hr-HR"/>
+              </w:rPr>
+              <w:t xml:space="preserve"> </w:t>
+            </w:r>
+            <w:proofErr w:type="spellStart"/>
+            <w:r>
+              <w:rPr>
+                <w:rFonts w:asciiTheme="minorHAnsi" w:hAnsiTheme="minorHAnsi"/>
+                <w:color w:val="000000"/>
+                <w:lang w:eastAsia="hr-HR"/>
+              </w:rPr>
+              <w:t>potrebno</w:t>
+            </w:r>
+            <w:proofErr w:type="spellEnd"/>
+            <w:r>
+              <w:rPr>
+                <w:rFonts w:asciiTheme="minorHAnsi" w:hAnsiTheme="minorHAnsi"/>
+                <w:color w:val="000000"/>
+                <w:lang w:eastAsia="hr-HR"/>
+              </w:rPr>
+              <w:t xml:space="preserve"> </w:t>
+            </w:r>
+            <w:proofErr w:type="spellStart"/>
+            <w:r>
+              <w:rPr>
+                <w:rFonts w:asciiTheme="minorHAnsi" w:hAnsiTheme="minorHAnsi"/>
+                <w:color w:val="000000"/>
+                <w:lang w:eastAsia="hr-HR"/>
+              </w:rPr>
+              <w:t>temeljiti</w:t>
+            </w:r>
+            <w:proofErr w:type="spellEnd"/>
+            <w:r>
+              <w:rPr>
+                <w:rFonts w:asciiTheme="minorHAnsi" w:hAnsiTheme="minorHAnsi"/>
+                <w:color w:val="000000"/>
+                <w:lang w:eastAsia="hr-HR"/>
+              </w:rPr>
+              <w:t xml:space="preserve"> </w:t>
+            </w:r>
+            <w:proofErr w:type="spellStart"/>
+            <w:r>
+              <w:rPr>
+                <w:rFonts w:asciiTheme="minorHAnsi" w:hAnsiTheme="minorHAnsi"/>
+                <w:color w:val="000000"/>
+                <w:lang w:eastAsia="hr-HR"/>
+              </w:rPr>
+              <w:t>na</w:t>
+            </w:r>
+            <w:proofErr w:type="spellEnd"/>
+            <w:r>
+              <w:rPr>
+                <w:rFonts w:asciiTheme="minorHAnsi" w:hAnsiTheme="minorHAnsi"/>
+                <w:color w:val="000000"/>
+                <w:lang w:eastAsia="hr-HR"/>
+              </w:rPr>
+              <w:t xml:space="preserve"> </w:t>
+            </w:r>
+            <w:proofErr w:type="spellStart"/>
+            <w:r>
+              <w:rPr>
+                <w:rFonts w:asciiTheme="minorHAnsi" w:hAnsiTheme="minorHAnsi"/>
+                <w:color w:val="000000"/>
+                <w:lang w:eastAsia="hr-HR"/>
+              </w:rPr>
+              <w:t>ponudama</w:t>
+            </w:r>
+            <w:proofErr w:type="spellEnd"/>
+            <w:r>
+              <w:rPr>
+                <w:rFonts w:asciiTheme="minorHAnsi" w:hAnsiTheme="minorHAnsi"/>
+                <w:color w:val="000000"/>
+                <w:lang w:eastAsia="hr-HR"/>
+              </w:rPr>
+              <w:t>.</w:t>
+            </w:r>
+          </w:p>
+          <w:p>
+            <w:pPr>
+              <w:rPr>
+                <w:rFonts w:asciiTheme="minorHAnsi" w:hAnsiTheme="minorHAnsi"/>
+                <w:color w:val="000000"/>
+                <w:lang w:eastAsia="hr-HR"/>
+              </w:rPr>
+            </w:pPr>
+          </w:p>
+          <w:p>
+            <w:pPr>
+              <w:rPr>
+                <w:rFonts w:asciiTheme="minorHAnsi" w:hAnsiTheme="minorHAnsi"/>
+                <w:color w:val="000000"/>
+                <w:lang w:eastAsia="hr-HR"/>
+              </w:rPr>
+            </w:pPr>
+            <w:r>
+              <w:rPr>
+                <w:rFonts w:asciiTheme="minorHAnsi" w:hAnsiTheme="minorHAnsi"/>
+                <w:color w:val="000000"/>
+                <w:lang w:eastAsia="hr-HR"/>
+              </w:rPr>
+              <w:t>FOTIĆ:</w:t>
+            </w:r>
+          </w:p>
+          <w:p>
+            <w:pPr>
+              <w:rPr>
+                <w:rFonts w:asciiTheme="minorHAnsi" w:hAnsiTheme="minorHAnsi"/>
+                <w:color w:val="000000"/>
+                <w:lang w:eastAsia="hr-HR"/>
+              </w:rPr>
+            </w:pPr>
+          </w:p>
+          <w:p>
+            <w:r>
+              <w:t xml:space="preserve">319 </w:t>
+            </w:r>
+            <w:hyperlink r:id="rId8" w:anchor="accessoriesSection" w:history="1">
+              <w:r>
+                <w:rPr>
+                  <w:rStyle w:val="Hyperlink"/>
+                </w:rPr>
+                <w:t>Kupi Kod</w:t>
+              </w:r>
+              <w:r>
+                <w:rPr>
+                  <w:rStyle w:val="Hyperlink"/>
+                </w:rPr>
+                <w:t>a</w:t>
+              </w:r>
+              <w:r>
+                <w:rPr>
+                  <w:rStyle w:val="Hyperlink"/>
+                </w:rPr>
+                <w:t xml:space="preserve">k </w:t>
+              </w:r>
+              <w:proofErr w:type="spellStart"/>
+              <w:r>
+                <w:rPr>
+                  <w:rStyle w:val="Hyperlink"/>
+                </w:rPr>
+                <w:t>Pixpro</w:t>
+              </w:r>
+              <w:proofErr w:type="spellEnd"/>
+              <w:r>
+                <w:rPr>
+                  <w:rStyle w:val="Hyperlink"/>
+                </w:rPr>
+                <w:t xml:space="preserve"> Astro Z</w:t>
+              </w:r>
+              <w:r>
+                <w:rPr>
+                  <w:rStyle w:val="Hyperlink"/>
+                </w:rPr>
+                <w:t>o</w:t>
+              </w:r>
+              <w:r>
+                <w:rPr>
+                  <w:rStyle w:val="Hyperlink"/>
+                </w:rPr>
+                <w:t xml:space="preserve">om AZ425 </w:t>
+              </w:r>
+              <w:proofErr w:type="spellStart"/>
+              <w:r>
+                <w:rPr>
+                  <w:rStyle w:val="Hyperlink"/>
+                </w:rPr>
+                <w:t>d</w:t>
+              </w:r>
+              <w:r>
+                <w:rPr>
+                  <w:rStyle w:val="Hyperlink"/>
+                </w:rPr>
+                <w:t>igitalni</w:t>
+              </w:r>
+              <w:proofErr w:type="spellEnd"/>
+              <w:r>
+                <w:rPr>
+                  <w:rStyle w:val="Hyperlink"/>
+                </w:rPr>
+                <w:t xml:space="preserve"> </w:t>
+              </w:r>
+              <w:proofErr w:type="spellStart"/>
+              <w:r>
+                <w:rPr>
+                  <w:rStyle w:val="Hyperlink"/>
+                </w:rPr>
+                <w:t>fotoaparat</w:t>
+              </w:r>
+              <w:proofErr w:type="spellEnd"/>
+              <w:r>
+                <w:rPr>
+                  <w:rStyle w:val="Hyperlink"/>
+                </w:rPr>
+                <w:t xml:space="preserve"> 21.14 </w:t>
+              </w:r>
+              <w:proofErr w:type="spellStart"/>
+              <w:r>
+                <w:rPr>
+                  <w:rStyle w:val="Hyperlink"/>
+                </w:rPr>
+                <w:t>Megapiksela</w:t>
+              </w:r>
+              <w:proofErr w:type="spellEnd"/>
+              <w:r>
+                <w:rPr>
+                  <w:rStyle w:val="Hyperlink"/>
+                </w:rPr>
+                <w:t xml:space="preserve"> Zoom (</w:t>
+              </w:r>
+              <w:proofErr w:type="spellStart"/>
+              <w:r>
+                <w:rPr>
+                  <w:rStyle w:val="Hyperlink"/>
+                </w:rPr>
+                <w:t>optički</w:t>
+              </w:r>
+              <w:proofErr w:type="spellEnd"/>
+              <w:r>
+                <w:rPr>
+                  <w:rStyle w:val="Hyperlink"/>
+                </w:rPr>
+                <w:t xml:space="preserve">): 42 x </w:t>
+              </w:r>
+              <w:proofErr w:type="spellStart"/>
+              <w:r>
+                <w:rPr>
+                  <w:rStyle w:val="Hyperlink"/>
+                </w:rPr>
+                <w:t>bijela</w:t>
+              </w:r>
+              <w:proofErr w:type="spellEnd"/>
+              <w:r>
+                <w:rPr>
+                  <w:rStyle w:val="Hyperlink"/>
+                </w:rPr>
+                <w:t xml:space="preserve"> Full HD video, </w:t>
+              </w:r>
+              <w:proofErr w:type="spellStart"/>
+              <w:r>
+                <w:rPr>
+                  <w:rStyle w:val="Hyperlink"/>
+                </w:rPr>
+                <w:t>stabili</w:t>
+              </w:r>
+              <w:proofErr w:type="spellEnd"/>
+              <w:r>
+                <w:rPr>
+                  <w:rStyle w:val="Hyperlink"/>
+                </w:rPr>
+                <w:t xml:space="preserve"> (conrad.hr)</w:t>
+              </w:r>
+            </w:hyperlink>
+          </w:p>
+          <w:p>
+            <w:pPr>
+              <w:rPr>
+                <w:rFonts w:asciiTheme="minorHAnsi" w:hAnsiTheme="minorHAnsi"/>
+                <w:color w:val="000000"/>
+              </w:rPr>
+            </w:pPr>
+          </w:p>
+          <w:p>
+            <w:pPr>
+              <w:rPr>
+                <w:rFonts w:asciiTheme="minorHAnsi" w:hAnsiTheme="minorHAnsi"/>
+                <w:color w:val="000000"/>
+                <w:lang w:eastAsia="hr-HR"/>
+              </w:rPr>
+            </w:pPr>
+            <w:r>
+              <w:rPr>
+                <w:rFonts w:asciiTheme="minorHAnsi" w:hAnsiTheme="minorHAnsi"/>
+                <w:color w:val="000000"/>
+                <w:lang w:eastAsia="hr-HR"/>
+              </w:rPr>
+              <w:t xml:space="preserve"> 410 </w:t>
+            </w:r>
+            <w:hyperlink r:id="rId9" w:history="1">
+              <w:r>
+                <w:rPr>
+                  <w:rStyle w:val="Hyperlink"/>
+                  <w:rFonts w:asciiTheme="minorHAnsi" w:hAnsiTheme="minorHAnsi"/>
+                  <w:lang w:eastAsia="hr-HR"/>
+                </w:rPr>
+                <w:t>https://www.mall.hr</w:t>
+              </w:r>
+              <w:r>
+                <w:rPr>
+                  <w:rStyle w:val="Hyperlink"/>
+                  <w:rFonts w:asciiTheme="minorHAnsi" w:hAnsiTheme="minorHAnsi"/>
+                  <w:lang w:eastAsia="hr-HR"/>
+                </w:rPr>
+                <w:t>/</w:t>
+              </w:r>
+              <w:r>
+                <w:rPr>
+                  <w:rStyle w:val="Hyperlink"/>
+                  <w:rFonts w:asciiTheme="minorHAnsi" w:hAnsiTheme="minorHAnsi"/>
+                  <w:lang w:eastAsia="hr-HR"/>
+                </w:rPr>
+                <w:t>digitaln</w:t>
+              </w:r>
+              <w:r>
+                <w:rPr>
+                  <w:rStyle w:val="Hyperlink"/>
+                  <w:rFonts w:asciiTheme="minorHAnsi" w:hAnsiTheme="minorHAnsi"/>
+                  <w:lang w:eastAsia="hr-HR"/>
+                </w:rPr>
+                <w:t>i</w:t>
+              </w:r>
+              <w:r>
+                <w:rPr>
+                  <w:rStyle w:val="Hyperlink"/>
+                  <w:rFonts w:asciiTheme="minorHAnsi" w:hAnsiTheme="minorHAnsi"/>
+                  <w:lang w:eastAsia="hr-HR"/>
+                </w:rPr>
+                <w:t>-kompaktni-fotoaparati/canon-fotoaparat-powershot-sx740-hs-crni?tab=description</w:t>
+              </w:r>
+            </w:hyperlink>
+            <w:r>
+              <w:rPr>
+                <w:rFonts w:asciiTheme="minorHAnsi" w:hAnsiTheme="minorHAnsi"/>
+                <w:color w:val="000000"/>
+                <w:lang w:eastAsia="hr-HR"/>
+              </w:rPr>
+              <w:t xml:space="preserve"> </w:t>
             </w:r>
           </w:p>
         </w:tc>
@@ -2578,14 +3214,573 @@
           <w:rFonts w:asciiTheme="minorHAnsi" w:hAnsiTheme="minorHAnsi"/>
         </w:rPr>
       </w:pPr>
+      <w:r>
+        <w:rPr>
+          <w:rFonts w:asciiTheme="minorHAnsi" w:hAnsiTheme="minorHAnsi"/>
+        </w:rPr>
+        <w:t>Tablet:</w:t>
+      </w:r>
+    </w:p>
+    <w:p>
+      <w:pPr>
+        <w:rPr>
+          <w:rFonts w:asciiTheme="minorHAnsi" w:hAnsiTheme="minorHAnsi"/>
+        </w:rPr>
+      </w:pPr>
+    </w:p>
+    <w:p>
+      <w:pPr>
+        <w:rPr>
+          <w:rFonts w:asciiTheme="minorHAnsi" w:hAnsiTheme="minorHAnsi"/>
+        </w:rPr>
+      </w:pPr>
+      <w:r>
+        <w:rPr>
+          <w:rFonts w:asciiTheme="minorHAnsi" w:hAnsiTheme="minorHAnsi"/>
+        </w:rPr>
+        <w:t xml:space="preserve">Aloalo.hr </w:t>
+      </w:r>
+      <w:proofErr w:type="spellStart"/>
+      <w:r>
+        <w:rPr>
+          <w:rFonts w:asciiTheme="minorHAnsi" w:hAnsiTheme="minorHAnsi"/>
+        </w:rPr>
+        <w:t>izabran</w:t>
+      </w:r>
+      <w:proofErr w:type="spellEnd"/>
+      <w:r>
+        <w:rPr>
+          <w:rFonts w:asciiTheme="minorHAnsi" w:hAnsiTheme="minorHAnsi"/>
+        </w:rPr>
+        <w:t xml:space="preserve">. </w:t>
+      </w:r>
+      <w:r>
+        <w:rPr>
+          <w:rFonts w:asciiTheme="minorHAnsi" w:hAnsiTheme="minorHAnsi"/>
+        </w:rPr>
+        <w:t xml:space="preserve">230 </w:t>
+      </w:r>
+      <w:hyperlink r:id="rId10" w:history="1">
+        <w:r>
+          <w:rPr>
+            <w:rStyle w:val="Hyperlink"/>
+            <w:rFonts w:asciiTheme="minorHAnsi" w:hAnsiTheme="minorHAnsi"/>
+          </w:rPr>
+          <w:t>https</w:t>
+        </w:r>
+        <w:r>
+          <w:rPr>
+            <w:rStyle w:val="Hyperlink"/>
+            <w:rFonts w:asciiTheme="minorHAnsi" w:hAnsiTheme="minorHAnsi"/>
+          </w:rPr>
+          <w:t>:</w:t>
+        </w:r>
+        <w:r>
+          <w:rPr>
+            <w:rStyle w:val="Hyperlink"/>
+            <w:rFonts w:asciiTheme="minorHAnsi" w:hAnsiTheme="minorHAnsi"/>
+          </w:rPr>
+          <w:t>//www.nabava.net/tableti/xiaomi-tablet-redmi-pad-1061-cijena-1200x2000-3gb-ram-4gb-ram-128gb</w:t>
+        </w:r>
+        <w:r>
+          <w:rPr>
+            <w:rStyle w:val="Hyperlink"/>
+            <w:rFonts w:asciiTheme="minorHAnsi" w:hAnsiTheme="minorHAnsi"/>
+          </w:rPr>
+          <w:t>-</w:t>
+        </w:r>
+        <w:r>
+          <w:rPr>
+            <w:rStyle w:val="Hyperlink"/>
+            <w:rFonts w:asciiTheme="minorHAnsi" w:hAnsiTheme="minorHAnsi"/>
+          </w:rPr>
+          <w:t>256gb-</w:t>
+        </w:r>
+        <w:r>
+          <w:rPr>
+            <w:rStyle w:val="Hyperlink"/>
+            <w:rFonts w:asciiTheme="minorHAnsi" w:hAnsiTheme="minorHAnsi"/>
+          </w:rPr>
+          <w:t>6</w:t>
+        </w:r>
+        <w:r>
+          <w:rPr>
+            <w:rStyle w:val="Hyperlink"/>
+            <w:rFonts w:asciiTheme="minorHAnsi" w:hAnsiTheme="minorHAnsi"/>
+          </w:rPr>
+          <w:t>4gb-276438431</w:t>
+        </w:r>
+      </w:hyperlink>
+      <w:r>
+        <w:rPr>
+          <w:rFonts w:asciiTheme="minorHAnsi" w:hAnsiTheme="minorHAnsi"/>
+        </w:rPr>
+        <w:t xml:space="preserve"> </w:t>
+      </w:r>
+    </w:p>
+    <w:p>
+      <w:pPr>
+        <w:rPr>
+          <w:rFonts w:asciiTheme="minorHAnsi" w:hAnsiTheme="minorHAnsi"/>
+        </w:rPr>
+      </w:pPr>
+    </w:p>
+    <w:p>
+      <w:pPr>
+        <w:rPr>
+          <w:rFonts w:asciiTheme="minorHAnsi" w:hAnsiTheme="minorHAnsi"/>
+        </w:rPr>
+      </w:pPr>
+    </w:p>
+    <w:p>
+      <w:pPr>
+        <w:rPr>
+          <w:rFonts w:asciiTheme="minorHAnsi" w:hAnsiTheme="minorHAnsi"/>
+        </w:rPr>
+      </w:pPr>
+      <w:r>
+        <w:rPr>
+          <w:rFonts w:asciiTheme="minorHAnsi" w:hAnsiTheme="minorHAnsi"/>
+        </w:rPr>
+        <w:t xml:space="preserve">216 </w:t>
+      </w:r>
+      <w:hyperlink r:id="rId11" w:history="1">
+        <w:r>
+          <w:rPr>
+            <w:rStyle w:val="Hyperlink"/>
+            <w:rFonts w:asciiTheme="minorHAnsi" w:hAnsiTheme="minorHAnsi"/>
+          </w:rPr>
+          <w:t>https://www.ronis</w:t>
+        </w:r>
+        <w:r>
+          <w:rPr>
+            <w:rStyle w:val="Hyperlink"/>
+            <w:rFonts w:asciiTheme="minorHAnsi" w:hAnsiTheme="minorHAnsi"/>
+          </w:rPr>
+          <w:t>.</w:t>
+        </w:r>
+        <w:r>
+          <w:rPr>
+            <w:rStyle w:val="Hyperlink"/>
+            <w:rFonts w:asciiTheme="minorHAnsi" w:hAnsiTheme="minorHAnsi"/>
+          </w:rPr>
+          <w:t>hr/</w:t>
+        </w:r>
+        <w:r>
+          <w:rPr>
+            <w:rStyle w:val="Hyperlink"/>
+            <w:rFonts w:asciiTheme="minorHAnsi" w:hAnsiTheme="minorHAnsi"/>
+          </w:rPr>
+          <w:t>t</w:t>
+        </w:r>
+        <w:r>
+          <w:rPr>
+            <w:rStyle w:val="Hyperlink"/>
+            <w:rFonts w:asciiTheme="minorHAnsi" w:hAnsiTheme="minorHAnsi"/>
+          </w:rPr>
+          <w:t>ablet-oppo-pad-air-464gb-wifi-szary/694609/product/?utm_source=nabava.net&amp;utm_campaign=nabava.net&amp;utm_medium=click</w:t>
+        </w:r>
+      </w:hyperlink>
+    </w:p>
+    <w:p>
+      <w:pPr>
+        <w:rPr>
+          <w:rFonts w:asciiTheme="minorHAnsi" w:hAnsiTheme="minorHAnsi"/>
+        </w:rPr>
+      </w:pPr>
+    </w:p>
+    <w:p>
+      <w:pPr>
+        <w:rPr>
+          <w:rFonts w:asciiTheme="minorHAnsi" w:hAnsiTheme="minorHAnsi"/>
+        </w:rPr>
+      </w:pPr>
+      <w:r>
+        <w:rPr>
+          <w:rFonts w:asciiTheme="minorHAnsi" w:hAnsiTheme="minorHAnsi"/>
+        </w:rPr>
+        <w:t xml:space="preserve">210 </w:t>
+      </w:r>
+      <w:hyperlink r:id="rId12" w:history="1">
+        <w:r>
+          <w:rPr>
+            <w:rStyle w:val="Hyperlink"/>
+            <w:rFonts w:asciiTheme="minorHAnsi" w:hAnsiTheme="minorHAnsi"/>
+          </w:rPr>
+          <w:t>https://www</w:t>
+        </w:r>
+        <w:r>
+          <w:rPr>
+            <w:rStyle w:val="Hyperlink"/>
+            <w:rFonts w:asciiTheme="minorHAnsi" w:hAnsiTheme="minorHAnsi"/>
+          </w:rPr>
+          <w:t>.</w:t>
+        </w:r>
+        <w:r>
+          <w:rPr>
+            <w:rStyle w:val="Hyperlink"/>
+            <w:rFonts w:asciiTheme="minorHAnsi" w:hAnsiTheme="minorHAnsi"/>
+          </w:rPr>
+          <w:t>m</w:t>
+        </w:r>
+        <w:r>
+          <w:rPr>
+            <w:rStyle w:val="Hyperlink"/>
+            <w:rFonts w:asciiTheme="minorHAnsi" w:hAnsiTheme="minorHAnsi"/>
+          </w:rPr>
+          <w:t>all.hr/tablet-racunala/acer-p10-11-k1wl-tablet-128-4-gb-2k-nt-lfsex-002?utm_source=nabava.net&amp;</w:t>
+        </w:r>
+        <w:r>
+          <w:rPr>
+            <w:rStyle w:val="Hyperlink"/>
+            <w:rFonts w:asciiTheme="minorHAnsi" w:hAnsiTheme="minorHAnsi"/>
+          </w:rPr>
+          <w:t>u</w:t>
+        </w:r>
+        <w:r>
+          <w:rPr>
+            <w:rStyle w:val="Hyperlink"/>
+            <w:rFonts w:asciiTheme="minorHAnsi" w:hAnsiTheme="minorHAnsi"/>
+          </w:rPr>
+          <w:t>tm_campaign=nabava.net&amp;utm_medium=cse</w:t>
+        </w:r>
+      </w:hyperlink>
+    </w:p>
+    <w:p>
+      <w:pPr>
+        <w:rPr>
+          <w:rFonts w:asciiTheme="minorHAnsi" w:hAnsiTheme="minorHAnsi"/>
+        </w:rPr>
+      </w:pPr>
+      <w:hyperlink r:id="rId13" w:history="1">
+        <w:r>
+          <w:rPr>
+            <w:rStyle w:val="Hyperlink"/>
+            <w:rFonts w:asciiTheme="minorHAnsi" w:hAnsiTheme="minorHAnsi"/>
+          </w:rPr>
+          <w:t>https://aloalo.hr/samt</w:t>
+        </w:r>
+        <w:r>
+          <w:rPr>
+            <w:rStyle w:val="Hyperlink"/>
+            <w:rFonts w:asciiTheme="minorHAnsi" w:hAnsiTheme="minorHAnsi"/>
+          </w:rPr>
+          <w:t>a</w:t>
+        </w:r>
+        <w:r>
+          <w:rPr>
+            <w:rStyle w:val="Hyperlink"/>
+            <w:rFonts w:asciiTheme="minorHAnsi" w:hAnsiTheme="minorHAnsi"/>
+          </w:rPr>
+          <w:t>ba9-x210-11wifi-4-64siv-proizvod-23230/?utm_source=nabava.net&amp;utm_campaign=nabava.net&amp;utm_medium=click</w:t>
+        </w:r>
+      </w:hyperlink>
+    </w:p>
+    <w:p>
+      <w:pPr>
+        <w:rPr>
+          <w:rFonts w:asciiTheme="minorHAnsi" w:hAnsiTheme="minorHAnsi"/>
+        </w:rPr>
+      </w:pPr>
+    </w:p>
+    <w:p>
+      <w:pPr>
+        <w:rPr>
+          <w:rFonts w:asciiTheme="minorHAnsi" w:hAnsiTheme="minorHAnsi"/>
+        </w:rPr>
+      </w:pPr>
+      <w:r>
+        <w:rPr>
+          <w:rFonts w:asciiTheme="minorHAnsi" w:hAnsiTheme="minorHAnsi"/>
+        </w:rPr>
+        <w:t>FOTOPRINTERI:</w:t>
+      </w:r>
+    </w:p>
+    <w:p>
+      <w:pPr>
+        <w:rPr>
+          <w:rFonts w:asciiTheme="minorHAnsi" w:hAnsiTheme="minorHAnsi"/>
+        </w:rPr>
+      </w:pPr>
+    </w:p>
+    <w:p>
+      <w:pPr>
+        <w:rPr>
+          <w:rFonts w:asciiTheme="minorHAnsi" w:hAnsiTheme="minorHAnsi"/>
+        </w:rPr>
+      </w:pPr>
+    </w:p>
+    <w:p>
+      <w:pPr>
+        <w:rPr>
+          <w:rFonts w:asciiTheme="minorHAnsi" w:hAnsiTheme="minorHAnsi"/>
+        </w:rPr>
+      </w:pPr>
+      <w:r>
+        <w:t>223,33</w:t>
+      </w:r>
+      <w:r>
+        <w:rPr>
+          <w:rFonts w:asciiTheme="minorHAnsi" w:hAnsiTheme="minorHAnsi"/>
+        </w:rPr>
+        <w:t xml:space="preserve">  </w:t>
+      </w:r>
+      <w:hyperlink r:id="rId14" w:history="1">
+        <w:r>
+          <w:rPr>
+            <w:rStyle w:val="Hyperlink"/>
+            <w:rFonts w:asciiTheme="minorHAnsi" w:hAnsiTheme="minorHAnsi"/>
+          </w:rPr>
+          <w:t>https://</w:t>
+        </w:r>
+        <w:r>
+          <w:rPr>
+            <w:rStyle w:val="Hyperlink"/>
+            <w:rFonts w:asciiTheme="minorHAnsi" w:hAnsiTheme="minorHAnsi"/>
+          </w:rPr>
+          <w:t>l</w:t>
+        </w:r>
+        <w:r>
+          <w:rPr>
+            <w:rStyle w:val="Hyperlink"/>
+            <w:rFonts w:asciiTheme="minorHAnsi" w:hAnsiTheme="minorHAnsi"/>
+          </w:rPr>
+          <w:t>apt</w:t>
+        </w:r>
+        <w:r>
+          <w:rPr>
+            <w:rStyle w:val="Hyperlink"/>
+            <w:rFonts w:asciiTheme="minorHAnsi" w:hAnsiTheme="minorHAnsi"/>
+          </w:rPr>
+          <w:t>o</w:t>
+        </w:r>
+        <w:r>
+          <w:rPr>
+            <w:rStyle w:val="Hyperlink"/>
+            <w:rFonts w:asciiTheme="minorHAnsi" w:hAnsiTheme="minorHAnsi"/>
+          </w:rPr>
+          <w:t>pi.hr/informatika/periferija/printeri/foto-printeri/foto-printer-epson-expression-photo-xp-65-detail?utm_source=nabava.net&amp;utm_campaign=nabava.net&amp;utm_medium=click</w:t>
+        </w:r>
+      </w:hyperlink>
+      <w:r>
+        <w:rPr>
+          <w:rFonts w:asciiTheme="minorHAnsi" w:hAnsiTheme="minorHAnsi"/>
+        </w:rPr>
+        <w:t xml:space="preserve">  </w:t>
+      </w:r>
+    </w:p>
+    <w:p>
+      <w:pPr>
+        <w:rPr>
+          <w:rFonts w:asciiTheme="minorHAnsi" w:hAnsiTheme="minorHAnsi"/>
+        </w:rPr>
+      </w:pPr>
+    </w:p>
+    <w:p>
+      <w:pPr>
+        <w:rPr>
+          <w:rFonts w:asciiTheme="minorHAnsi" w:hAnsiTheme="minorHAnsi"/>
+        </w:rPr>
+      </w:pPr>
+      <w:proofErr w:type="spellStart"/>
+      <w:r>
+        <w:rPr>
+          <w:rFonts w:asciiTheme="minorHAnsi" w:hAnsiTheme="minorHAnsi"/>
+        </w:rPr>
+        <w:t>Djelovi</w:t>
+      </w:r>
+      <w:proofErr w:type="spellEnd"/>
+      <w:r>
+        <w:rPr>
+          <w:rFonts w:asciiTheme="minorHAnsi" w:hAnsiTheme="minorHAnsi"/>
+        </w:rPr>
+        <w:t xml:space="preserve"> za </w:t>
+      </w:r>
+      <w:proofErr w:type="spellStart"/>
+      <w:r>
+        <w:rPr>
+          <w:rFonts w:asciiTheme="minorHAnsi" w:hAnsiTheme="minorHAnsi"/>
+        </w:rPr>
+        <w:t>drvo</w:t>
+      </w:r>
+      <w:proofErr w:type="spellEnd"/>
+      <w:r>
+        <w:rPr>
+          <w:rFonts w:asciiTheme="minorHAnsi" w:hAnsiTheme="minorHAnsi"/>
+        </w:rPr>
+        <w:t>:</w:t>
+      </w:r>
+    </w:p>
+    <w:p>
+      <w:pPr>
+        <w:rPr>
+          <w:rFonts w:asciiTheme="minorHAnsi" w:hAnsiTheme="minorHAnsi"/>
+        </w:rPr>
+      </w:pPr>
+    </w:p>
+    <w:p>
+      <w:pPr>
+        <w:rPr>
+          <w:rFonts w:asciiTheme="minorHAnsi" w:hAnsiTheme="minorHAnsi"/>
+        </w:rPr>
+      </w:pPr>
+      <w:hyperlink r:id="rId15" w:history="1">
+        <w:r>
+          <w:rPr>
+            <w:rStyle w:val="Hyperlink"/>
+            <w:rFonts w:asciiTheme="minorHAnsi" w:hAnsiTheme="minorHAnsi"/>
+          </w:rPr>
+          <w:t>https://webshop.schachermayer.com/cat/hr-HR/product/nadgradna-cilindricna-brava-u-lakoj-izvedbi-lijeva-poniklani-zamak/103</w:t>
+        </w:r>
+        <w:r>
+          <w:rPr>
+            <w:rStyle w:val="Hyperlink"/>
+            <w:rFonts w:asciiTheme="minorHAnsi" w:hAnsiTheme="minorHAnsi"/>
+          </w:rPr>
+          <w:t>3</w:t>
+        </w:r>
+        <w:r>
+          <w:rPr>
+            <w:rStyle w:val="Hyperlink"/>
+            <w:rFonts w:asciiTheme="minorHAnsi" w:hAnsiTheme="minorHAnsi"/>
+          </w:rPr>
+          <w:t>32937?sSearch=Brava</w:t>
+        </w:r>
+      </w:hyperlink>
+      <w:r>
+        <w:rPr>
+          <w:rFonts w:asciiTheme="minorHAnsi" w:hAnsiTheme="minorHAnsi"/>
+        </w:rPr>
+        <w:t xml:space="preserve"> </w:t>
+      </w:r>
+    </w:p>
+    <w:p>
+      <w:pPr>
+        <w:rPr>
+          <w:rFonts w:asciiTheme="minorHAnsi" w:hAnsiTheme="minorHAnsi"/>
+        </w:rPr>
+      </w:pPr>
+    </w:p>
+    <w:p>
+      <w:pPr>
+        <w:rPr>
+          <w:rFonts w:asciiTheme="minorHAnsi" w:hAnsiTheme="minorHAnsi"/>
+        </w:rPr>
+      </w:pPr>
+      <w:hyperlink r:id="rId16" w:history="1">
+        <w:r>
+          <w:rPr>
+            <w:rStyle w:val="Hyperlink"/>
+            <w:rFonts w:asciiTheme="minorHAnsi" w:hAnsiTheme="minorHAnsi"/>
+          </w:rPr>
+          <w:t>https://websho</w:t>
+        </w:r>
+        <w:r>
+          <w:rPr>
+            <w:rStyle w:val="Hyperlink"/>
+            <w:rFonts w:asciiTheme="minorHAnsi" w:hAnsiTheme="minorHAnsi"/>
+          </w:rPr>
+          <w:t>p</w:t>
+        </w:r>
+        <w:r>
+          <w:rPr>
+            <w:rStyle w:val="Hyperlink"/>
+            <w:rFonts w:asciiTheme="minorHAnsi" w:hAnsiTheme="minorHAnsi"/>
+          </w:rPr>
+          <w:t>.schachermayer.com/cat/hr-HR/product/spojnica-din-7954-a-uska-50-x-31-mm-celik-pocincani/103310002?sSearch=klavir+spojnice</w:t>
+        </w:r>
+      </w:hyperlink>
+      <w:r>
+        <w:rPr>
+          <w:rFonts w:asciiTheme="minorHAnsi" w:hAnsiTheme="minorHAnsi"/>
+        </w:rPr>
+        <w:t xml:space="preserve"> </w:t>
+      </w:r>
+    </w:p>
+    <w:p>
+      <w:pPr>
+        <w:rPr>
+          <w:rFonts w:asciiTheme="minorHAnsi" w:hAnsiTheme="minorHAnsi"/>
+        </w:rPr>
+      </w:pPr>
+    </w:p>
+    <w:p>
+      <w:pPr>
+        <w:rPr>
+          <w:rFonts w:asciiTheme="minorHAnsi" w:hAnsiTheme="minorHAnsi"/>
+        </w:rPr>
+      </w:pPr>
+      <w:hyperlink r:id="rId17" w:history="1">
+        <w:r>
+          <w:rPr>
+            <w:rStyle w:val="Hyperlink"/>
+            <w:rFonts w:asciiTheme="minorHAnsi" w:hAnsiTheme="minorHAnsi"/>
+          </w:rPr>
+          <w:t>https://www.mall.hr/produz</w:t>
+        </w:r>
+        <w:r>
+          <w:rPr>
+            <w:rStyle w:val="Hyperlink"/>
+            <w:rFonts w:asciiTheme="minorHAnsi" w:hAnsiTheme="minorHAnsi"/>
+          </w:rPr>
+          <w:t>n</w:t>
+        </w:r>
+        <w:r>
+          <w:rPr>
+            <w:rStyle w:val="Hyperlink"/>
+            <w:rFonts w:asciiTheme="minorHAnsi" w:hAnsiTheme="minorHAnsi"/>
+          </w:rPr>
+          <w:t>i-kablovi-razdjelnici-uklopni-satovi/emos-produzni-kabel-suko-3-m-5-uticnica-p0523r?utm_source=jeftinije.hr&amp;utm_medium=cse&amp;utm_campaign=ND&amp;utm_content=produzni-kablovi-razdjelnici-uklopni-satovi</w:t>
+        </w:r>
+      </w:hyperlink>
+      <w:r>
+        <w:rPr>
+          <w:rFonts w:asciiTheme="minorHAnsi" w:hAnsiTheme="minorHAnsi"/>
+        </w:rPr>
+        <w:t xml:space="preserve"> </w:t>
+      </w:r>
+    </w:p>
+    <w:p>
+      <w:pPr>
+        <w:rPr>
+          <w:rFonts w:asciiTheme="minorHAnsi" w:hAnsiTheme="minorHAnsi"/>
+        </w:rPr>
+      </w:pPr>
+    </w:p>
+    <w:p>
+      <w:pPr>
+        <w:rPr>
+          <w:rFonts w:asciiTheme="minorHAnsi" w:hAnsiTheme="minorHAnsi"/>
+        </w:rPr>
+      </w:pPr>
+      <w:proofErr w:type="spellStart"/>
+      <w:r>
+        <w:rPr>
+          <w:rFonts w:asciiTheme="minorHAnsi" w:hAnsiTheme="minorHAnsi"/>
+        </w:rPr>
+        <w:t>Filment</w:t>
+      </w:r>
+      <w:proofErr w:type="spellEnd"/>
+      <w:r>
+        <w:rPr>
+          <w:rFonts w:asciiTheme="minorHAnsi" w:hAnsiTheme="minorHAnsi"/>
+        </w:rPr>
+        <w:t>:</w:t>
+      </w:r>
+      <w:r>
+        <w:rPr>
+          <w:rFonts w:asciiTheme="minorHAnsi" w:hAnsiTheme="minorHAnsi"/>
+        </w:rPr>
+        <w:t xml:space="preserve"> ++ </w:t>
+      </w:r>
     </w:p>
     <w:sectPr>
-      <w:headerReference w:type="even" r:id="rId8"/>
-      <w:headerReference w:type="default" r:id="rId9"/>
-      <w:footerReference w:type="even" r:id="rId10"/>
-      <w:footerReference w:type="default" r:id="rId11"/>
-      <w:headerReference w:type="first" r:id="rId12"/>
-      <w:footerReference w:type="first" r:id="rId13"/>
+      <w:headerReference w:type="even" r:id="rId18"/>
+      <w:headerReference w:type="default" r:id="rId19"/>
+      <w:footerReference w:type="even" r:id="rId20"/>
+      <w:footerReference w:type="default" r:id="rId21"/>
+      <w:headerReference w:type="first" r:id="rId22"/>
+      <w:footerReference w:type="first" r:id="rId23"/>
       <w:type w:val="continuous"/>
       <w:pgSz w:w="11906" w:h="16838" w:code="9"/>
       <w:pgMar w:top="720" w:right="720" w:bottom="720" w:left="720" w:header="737" w:footer="397" w:gutter="851"/>
@@ -4047,6 +5242,30 @@
       <w:u w:val="single"/>
     </w:rPr>
   </w:style>
+  <w:style w:type="character" w:styleId="UnresolvedMention">
+    <w:name w:val="Unresolved Mention"/>
+    <w:basedOn w:val="DefaultParagraphFont"/>
+    <w:uiPriority w:val="99"/>
+    <w:semiHidden/>
+    <w:unhideWhenUsed/>
+    <w:rsid w:val="00421FBF"/>
+    <w:rPr>
+      <w:color w:val="605E5C"/>
+      <w:shd w:val="clear" w:color="auto" w:fill="E1DFDD"/>
+    </w:rPr>
+  </w:style>
+  <w:style w:type="character" w:styleId="FollowedHyperlink">
+    <w:name w:val="FollowedHyperlink"/>
+    <w:basedOn w:val="DefaultParagraphFont"/>
+    <w:uiPriority w:val="99"/>
+    <w:semiHidden/>
+    <w:unhideWhenUsed/>
+    <w:rsid w:val="00161B78"/>
+    <w:rPr>
+      <w:color w:val="954F72" w:themeColor="followedHyperlink"/>
+      <w:u w:val="single"/>
+    </w:rPr>
+  </w:style>
 </w:styles>
 </file>
 

</xml_diff>